<commit_message>
Tutorial 57 - Part 21 - Login View Model
</commit_message>
<xml_diff>
--- a/NET CORE.docx
+++ b/NET CORE.docx
@@ -40107,9 +40107,1523 @@
       </w:r>
     </w:p>
     <w:p>
+      <w:pPr>
+        <w:pStyle w:val="Prrafodelista"/>
+        <w:spacing w:after="0" w:line="240" w:lineRule="auto"/>
+        <w:ind w:left="1440"/>
+        <w:textAlignment w:val="baseline"/>
+        <w:rPr>
+          <w:rFonts w:ascii="Arial" w:eastAsia="Times New Roman" w:hAnsi="Arial" w:cs="Arial"/>
+          <w:color w:val="000000"/>
+          <w:lang w:eastAsia="es-ES"/>
+        </w:rPr>
+      </w:pPr>
+    </w:p>
+    <w:p>
+      <w:pPr>
+        <w:pStyle w:val="Prrafodelista"/>
+        <w:spacing w:after="0" w:line="240" w:lineRule="auto"/>
+        <w:ind w:left="1440"/>
+        <w:textAlignment w:val="baseline"/>
+        <w:rPr>
+          <w:rFonts w:ascii="Arial" w:eastAsia="Times New Roman" w:hAnsi="Arial" w:cs="Arial"/>
+          <w:color w:val="000000"/>
+          <w:lang w:eastAsia="es-ES"/>
+        </w:rPr>
+      </w:pPr>
+    </w:p>
+    <w:p>
+      <w:pPr>
+        <w:pStyle w:val="NormalWeb"/>
+        <w:spacing w:before="0" w:beforeAutospacing="0" w:after="0" w:afterAutospacing="0"/>
+        <w:ind w:left="720"/>
+        <w:textAlignment w:val="baseline"/>
+        <w:rPr>
+          <w:rFonts w:ascii="Arial" w:hAnsi="Arial" w:cs="Arial"/>
+          <w:color w:val="000000"/>
+          <w:sz w:val="22"/>
+          <w:szCs w:val="22"/>
+        </w:rPr>
+      </w:pPr>
+      <w:r>
+        <w:rPr>
+          <w:rFonts w:ascii="Arial" w:hAnsi="Arial" w:cs="Arial"/>
+          <w:color w:val="000000"/>
+        </w:rPr>
+        <w:t>13.</w:t>
+      </w:r>
+      <w:r>
+        <w:rPr>
+          <w:rFonts w:ascii="Arial" w:hAnsi="Arial" w:cs="Arial"/>
+          <w:color w:val="000000"/>
+        </w:rPr>
+        <w:t xml:space="preserve"> </w:t>
+      </w:r>
+      <w:r>
+        <w:rPr>
+          <w:rFonts w:ascii="Arial" w:hAnsi="Arial" w:cs="Arial"/>
+          <w:color w:val="000000"/>
+          <w:sz w:val="22"/>
+          <w:szCs w:val="22"/>
+        </w:rPr>
+        <w:t>Finally add this property to Product entity:</w:t>
+      </w:r>
+    </w:p>
+    <w:p>
+      <w:pPr>
+        <w:spacing w:after="0" w:line="240" w:lineRule="auto"/>
+        <w:rPr>
+          <w:rFonts w:ascii="Times New Roman" w:eastAsia="Times New Roman" w:hAnsi="Times New Roman" w:cs="Times New Roman"/>
+          <w:sz w:val="24"/>
+          <w:szCs w:val="24"/>
+          <w:lang w:eastAsia="es-ES"/>
+        </w:rPr>
+      </w:pPr>
+    </w:p>
+    <w:p>
+      <w:pPr>
+        <w:spacing w:after="0" w:line="240" w:lineRule="auto"/>
+        <w:rPr>
+          <w:rFonts w:ascii="Times New Roman" w:eastAsia="Times New Roman" w:hAnsi="Times New Roman" w:cs="Times New Roman"/>
+          <w:sz w:val="24"/>
+          <w:szCs w:val="24"/>
+          <w:lang w:eastAsia="es-ES"/>
+        </w:rPr>
+      </w:pPr>
+      <w:proofErr w:type="gramStart"/>
+      <w:r>
+        <w:rPr>
+          <w:rFonts w:ascii="Arial" w:eastAsia="Times New Roman" w:hAnsi="Arial" w:cs="Arial"/>
+          <w:color w:val="000000"/>
+          <w:lang w:eastAsia="es-ES"/>
+        </w:rPr>
+        <w:t>public</w:t>
+      </w:r>
+      <w:proofErr w:type="gramEnd"/>
+      <w:r>
+        <w:rPr>
+          <w:rFonts w:ascii="Arial" w:eastAsia="Times New Roman" w:hAnsi="Arial" w:cs="Arial"/>
+          <w:color w:val="000000"/>
+          <w:lang w:eastAsia="es-ES"/>
+        </w:rPr>
+        <w:t xml:space="preserve"> string ImageFullPath</w:t>
+      </w:r>
+    </w:p>
+    <w:p>
+      <w:pPr>
+        <w:spacing w:after="0" w:line="240" w:lineRule="auto"/>
+        <w:rPr>
+          <w:rFonts w:ascii="Times New Roman" w:eastAsia="Times New Roman" w:hAnsi="Times New Roman" w:cs="Times New Roman"/>
+          <w:sz w:val="24"/>
+          <w:szCs w:val="24"/>
+          <w:lang w:eastAsia="es-ES"/>
+        </w:rPr>
+      </w:pPr>
+      <w:r>
+        <w:rPr>
+          <w:rFonts w:ascii="Arial" w:eastAsia="Times New Roman" w:hAnsi="Arial" w:cs="Arial"/>
+          <w:color w:val="000000"/>
+          <w:lang w:eastAsia="es-ES"/>
+        </w:rPr>
+        <w:t>{</w:t>
+      </w:r>
+    </w:p>
+    <w:p>
+      <w:pPr>
+        <w:spacing w:after="0" w:line="240" w:lineRule="auto"/>
+        <w:rPr>
+          <w:rFonts w:ascii="Times New Roman" w:eastAsia="Times New Roman" w:hAnsi="Times New Roman" w:cs="Times New Roman"/>
+          <w:sz w:val="24"/>
+          <w:szCs w:val="24"/>
+          <w:lang w:eastAsia="es-ES"/>
+        </w:rPr>
+      </w:pPr>
+      <w:r>
+        <w:rPr>
+          <w:rFonts w:ascii="Arial" w:eastAsia="Times New Roman" w:hAnsi="Arial" w:cs="Arial"/>
+          <w:color w:val="000000"/>
+          <w:lang w:eastAsia="es-ES"/>
+        </w:rPr>
+        <w:tab/>
+      </w:r>
+      <w:proofErr w:type="gramStart"/>
+      <w:r>
+        <w:rPr>
+          <w:rFonts w:ascii="Arial" w:eastAsia="Times New Roman" w:hAnsi="Arial" w:cs="Arial"/>
+          <w:color w:val="000000"/>
+          <w:lang w:eastAsia="es-ES"/>
+        </w:rPr>
+        <w:t>get</w:t>
+      </w:r>
+      <w:proofErr w:type="gramEnd"/>
+    </w:p>
+    <w:p>
+      <w:pPr>
+        <w:spacing w:after="0" w:line="240" w:lineRule="auto"/>
+        <w:rPr>
+          <w:rFonts w:ascii="Times New Roman" w:eastAsia="Times New Roman" w:hAnsi="Times New Roman" w:cs="Times New Roman"/>
+          <w:sz w:val="24"/>
+          <w:szCs w:val="24"/>
+          <w:lang w:eastAsia="es-ES"/>
+        </w:rPr>
+      </w:pPr>
+      <w:r>
+        <w:rPr>
+          <w:rFonts w:ascii="Arial" w:eastAsia="Times New Roman" w:hAnsi="Arial" w:cs="Arial"/>
+          <w:color w:val="000000"/>
+          <w:lang w:eastAsia="es-ES"/>
+        </w:rPr>
+        <w:tab/>
+        <w:t>{</w:t>
+      </w:r>
+    </w:p>
+    <w:p>
+      <w:pPr>
+        <w:spacing w:after="0" w:line="240" w:lineRule="auto"/>
+        <w:rPr>
+          <w:rFonts w:ascii="Times New Roman" w:eastAsia="Times New Roman" w:hAnsi="Times New Roman" w:cs="Times New Roman"/>
+          <w:sz w:val="24"/>
+          <w:szCs w:val="24"/>
+          <w:lang w:eastAsia="es-ES"/>
+        </w:rPr>
+      </w:pPr>
+      <w:r>
+        <w:rPr>
+          <w:rFonts w:ascii="Arial" w:eastAsia="Times New Roman" w:hAnsi="Arial" w:cs="Arial"/>
+          <w:color w:val="000000"/>
+          <w:lang w:eastAsia="es-ES"/>
+        </w:rPr>
+        <w:t>    </w:t>
+      </w:r>
+      <w:r>
+        <w:rPr>
+          <w:rFonts w:ascii="Arial" w:eastAsia="Times New Roman" w:hAnsi="Arial" w:cs="Arial"/>
+          <w:color w:val="000000"/>
+          <w:lang w:eastAsia="es-ES"/>
+        </w:rPr>
+        <w:tab/>
+      </w:r>
+      <w:proofErr w:type="gramStart"/>
+      <w:r>
+        <w:rPr>
+          <w:rFonts w:ascii="Arial" w:eastAsia="Times New Roman" w:hAnsi="Arial" w:cs="Arial"/>
+          <w:color w:val="000000"/>
+          <w:lang w:eastAsia="es-ES"/>
+        </w:rPr>
+        <w:t>if</w:t>
+      </w:r>
+      <w:proofErr w:type="gramEnd"/>
+      <w:r>
+        <w:rPr>
+          <w:rFonts w:ascii="Arial" w:eastAsia="Times New Roman" w:hAnsi="Arial" w:cs="Arial"/>
+          <w:color w:val="000000"/>
+          <w:lang w:eastAsia="es-ES"/>
+        </w:rPr>
+        <w:t xml:space="preserve"> (string.IsNullOrEmpty(this.ImageUrl))</w:t>
+      </w:r>
+    </w:p>
+    <w:p>
+      <w:pPr>
+        <w:spacing w:after="0" w:line="240" w:lineRule="auto"/>
+        <w:rPr>
+          <w:rFonts w:ascii="Times New Roman" w:eastAsia="Times New Roman" w:hAnsi="Times New Roman" w:cs="Times New Roman"/>
+          <w:sz w:val="24"/>
+          <w:szCs w:val="24"/>
+          <w:lang w:eastAsia="es-ES"/>
+        </w:rPr>
+      </w:pPr>
+      <w:r>
+        <w:rPr>
+          <w:rFonts w:ascii="Arial" w:eastAsia="Times New Roman" w:hAnsi="Arial" w:cs="Arial"/>
+          <w:color w:val="000000"/>
+          <w:lang w:eastAsia="es-ES"/>
+        </w:rPr>
+        <w:t>    </w:t>
+      </w:r>
+      <w:r>
+        <w:rPr>
+          <w:rFonts w:ascii="Arial" w:eastAsia="Times New Roman" w:hAnsi="Arial" w:cs="Arial"/>
+          <w:color w:val="000000"/>
+          <w:lang w:eastAsia="es-ES"/>
+        </w:rPr>
+        <w:tab/>
+        <w:t>{</w:t>
+      </w:r>
+    </w:p>
+    <w:p>
+      <w:pPr>
+        <w:spacing w:after="0" w:line="240" w:lineRule="auto"/>
+        <w:rPr>
+          <w:rFonts w:ascii="Times New Roman" w:eastAsia="Times New Roman" w:hAnsi="Times New Roman" w:cs="Times New Roman"/>
+          <w:sz w:val="24"/>
+          <w:szCs w:val="24"/>
+          <w:lang w:eastAsia="es-ES"/>
+        </w:rPr>
+      </w:pPr>
+      <w:r>
+        <w:rPr>
+          <w:rFonts w:ascii="Arial" w:eastAsia="Times New Roman" w:hAnsi="Arial" w:cs="Arial"/>
+          <w:color w:val="000000"/>
+          <w:lang w:eastAsia="es-ES"/>
+        </w:rPr>
+        <w:t>        </w:t>
+      </w:r>
+      <w:r>
+        <w:rPr>
+          <w:rFonts w:ascii="Arial" w:eastAsia="Times New Roman" w:hAnsi="Arial" w:cs="Arial"/>
+          <w:color w:val="000000"/>
+          <w:lang w:eastAsia="es-ES"/>
+        </w:rPr>
+        <w:tab/>
+      </w:r>
+      <w:proofErr w:type="gramStart"/>
+      <w:r>
+        <w:rPr>
+          <w:rFonts w:ascii="Arial" w:eastAsia="Times New Roman" w:hAnsi="Arial" w:cs="Arial"/>
+          <w:color w:val="000000"/>
+          <w:lang w:eastAsia="es-ES"/>
+        </w:rPr>
+        <w:t>return</w:t>
+      </w:r>
+      <w:proofErr w:type="gramEnd"/>
+      <w:r>
+        <w:rPr>
+          <w:rFonts w:ascii="Arial" w:eastAsia="Times New Roman" w:hAnsi="Arial" w:cs="Arial"/>
+          <w:color w:val="000000"/>
+          <w:lang w:eastAsia="es-ES"/>
+        </w:rPr>
+        <w:t xml:space="preserve"> null;</w:t>
+      </w:r>
+    </w:p>
+    <w:p>
+      <w:pPr>
+        <w:spacing w:after="0" w:line="240" w:lineRule="auto"/>
+        <w:rPr>
+          <w:rFonts w:ascii="Times New Roman" w:eastAsia="Times New Roman" w:hAnsi="Times New Roman" w:cs="Times New Roman"/>
+          <w:sz w:val="24"/>
+          <w:szCs w:val="24"/>
+          <w:lang w:eastAsia="es-ES"/>
+        </w:rPr>
+      </w:pPr>
+      <w:r>
+        <w:rPr>
+          <w:rFonts w:ascii="Arial" w:eastAsia="Times New Roman" w:hAnsi="Arial" w:cs="Arial"/>
+          <w:color w:val="000000"/>
+          <w:lang w:eastAsia="es-ES"/>
+        </w:rPr>
+        <w:t>    </w:t>
+      </w:r>
+      <w:r>
+        <w:rPr>
+          <w:rFonts w:ascii="Arial" w:eastAsia="Times New Roman" w:hAnsi="Arial" w:cs="Arial"/>
+          <w:color w:val="000000"/>
+          <w:lang w:eastAsia="es-ES"/>
+        </w:rPr>
+        <w:tab/>
+        <w:t>}</w:t>
+      </w:r>
+    </w:p>
+    <w:p>
+      <w:pPr>
+        <w:spacing w:after="0" w:line="240" w:lineRule="auto"/>
+        <w:rPr>
+          <w:rFonts w:ascii="Times New Roman" w:eastAsia="Times New Roman" w:hAnsi="Times New Roman" w:cs="Times New Roman"/>
+          <w:sz w:val="24"/>
+          <w:szCs w:val="24"/>
+          <w:lang w:eastAsia="es-ES"/>
+        </w:rPr>
+      </w:pPr>
+    </w:p>
+    <w:p>
+      <w:pPr>
+        <w:spacing w:after="0" w:line="240" w:lineRule="auto"/>
+        <w:rPr>
+          <w:rFonts w:ascii="Times New Roman" w:eastAsia="Times New Roman" w:hAnsi="Times New Roman" w:cs="Times New Roman"/>
+          <w:sz w:val="24"/>
+          <w:szCs w:val="24"/>
+          <w:lang w:eastAsia="es-ES"/>
+        </w:rPr>
+      </w:pPr>
+      <w:r>
+        <w:rPr>
+          <w:rFonts w:ascii="Arial" w:eastAsia="Times New Roman" w:hAnsi="Arial" w:cs="Arial"/>
+          <w:color w:val="000000"/>
+          <w:lang w:eastAsia="es-ES"/>
+        </w:rPr>
+        <w:t>    </w:t>
+      </w:r>
+      <w:r>
+        <w:rPr>
+          <w:rFonts w:ascii="Arial" w:eastAsia="Times New Roman" w:hAnsi="Arial" w:cs="Arial"/>
+          <w:color w:val="000000"/>
+          <w:lang w:eastAsia="es-ES"/>
+        </w:rPr>
+        <w:tab/>
+      </w:r>
+      <w:proofErr w:type="gramStart"/>
+      <w:r>
+        <w:rPr>
+          <w:rFonts w:ascii="Arial" w:eastAsia="Times New Roman" w:hAnsi="Arial" w:cs="Arial"/>
+          <w:color w:val="000000"/>
+          <w:lang w:eastAsia="es-ES"/>
+        </w:rPr>
+        <w:t>return</w:t>
+      </w:r>
+      <w:proofErr w:type="gramEnd"/>
+      <w:r>
+        <w:rPr>
+          <w:rFonts w:ascii="Arial" w:eastAsia="Times New Roman" w:hAnsi="Arial" w:cs="Arial"/>
+          <w:color w:val="000000"/>
+          <w:lang w:eastAsia="es-ES"/>
+        </w:rPr>
+        <w:t xml:space="preserve"> $"https://shopzulu.azurewebsites.net{this.ImageUrl.Substring(1)}";</w:t>
+      </w:r>
+    </w:p>
+    <w:p>
+      <w:pPr>
+        <w:spacing w:after="0" w:line="240" w:lineRule="auto"/>
+        <w:rPr>
+          <w:rFonts w:ascii="Times New Roman" w:eastAsia="Times New Roman" w:hAnsi="Times New Roman" w:cs="Times New Roman"/>
+          <w:sz w:val="24"/>
+          <w:szCs w:val="24"/>
+          <w:lang w:eastAsia="es-ES"/>
+        </w:rPr>
+      </w:pPr>
+      <w:r>
+        <w:rPr>
+          <w:rFonts w:ascii="Arial" w:eastAsia="Times New Roman" w:hAnsi="Arial" w:cs="Arial"/>
+          <w:color w:val="000000"/>
+          <w:lang w:eastAsia="es-ES"/>
+        </w:rPr>
+        <w:tab/>
+        <w:t>}</w:t>
+      </w:r>
+    </w:p>
+    <w:p>
+      <w:pPr>
+        <w:spacing w:after="0" w:line="240" w:lineRule="auto"/>
+        <w:rPr>
+          <w:rFonts w:ascii="Arial" w:eastAsia="Times New Roman" w:hAnsi="Arial" w:cs="Arial"/>
+          <w:color w:val="000000"/>
+          <w:lang w:eastAsia="es-ES"/>
+        </w:rPr>
+      </w:pPr>
+      <w:r>
+        <w:rPr>
+          <w:rFonts w:ascii="Arial" w:eastAsia="Times New Roman" w:hAnsi="Arial" w:cs="Arial"/>
+          <w:color w:val="000000"/>
+          <w:lang w:eastAsia="es-ES"/>
+        </w:rPr>
+        <w:t>}</w:t>
+      </w:r>
+    </w:p>
+    <w:p>
+      <w:pPr>
+        <w:spacing w:after="0" w:line="240" w:lineRule="auto"/>
+        <w:rPr>
+          <w:rFonts w:ascii="Arial" w:hAnsi="Arial" w:cs="Arial"/>
+          <w:color w:val="000000"/>
+        </w:rPr>
+      </w:pPr>
+      <w:r>
+        <w:rPr>
+          <w:rFonts w:ascii="Arial" w:hAnsi="Arial" w:cs="Arial"/>
+          <w:color w:val="000000"/>
+        </w:rPr>
+        <w:lastRenderedPageBreak/>
+        <w:t>14. Ant test the API and publish the Changes in Azure.</w:t>
+      </w:r>
+    </w:p>
+    <w:p>
+      <w:pPr>
+        <w:spacing w:before="400" w:after="120" w:line="240" w:lineRule="auto"/>
+        <w:outlineLvl w:val="0"/>
+        <w:rPr>
+          <w:rFonts w:ascii="Times New Roman" w:eastAsia="Times New Roman" w:hAnsi="Times New Roman" w:cs="Times New Roman"/>
+          <w:b/>
+          <w:bCs/>
+          <w:kern w:val="36"/>
+          <w:sz w:val="48"/>
+          <w:szCs w:val="48"/>
+          <w:lang w:eastAsia="es-ES"/>
+        </w:rPr>
+      </w:pPr>
+      <w:r>
+        <w:rPr>
+          <w:rFonts w:ascii="Arial" w:eastAsia="Times New Roman" w:hAnsi="Arial" w:cs="Arial"/>
+          <w:color w:val="000000"/>
+          <w:kern w:val="36"/>
+          <w:sz w:val="40"/>
+          <w:szCs w:val="40"/>
+          <w:lang w:eastAsia="es-ES"/>
+        </w:rPr>
+        <w:t>Adding Other Methods To Generic Repository  </w:t>
+      </w:r>
+    </w:p>
+    <w:p>
+      <w:pPr>
+        <w:numPr>
+          <w:ilvl w:val="0"/>
+          <w:numId w:val="62"/>
+        </w:numPr>
+        <w:spacing w:after="0" w:line="240" w:lineRule="auto"/>
+        <w:textAlignment w:val="baseline"/>
+        <w:rPr>
+          <w:rFonts w:ascii="Arial" w:eastAsia="Times New Roman" w:hAnsi="Arial" w:cs="Arial"/>
+          <w:color w:val="000000"/>
+          <w:lang w:eastAsia="es-ES"/>
+        </w:rPr>
+      </w:pPr>
+      <w:r>
+        <w:rPr>
+          <w:rFonts w:ascii="Arial" w:eastAsia="Times New Roman" w:hAnsi="Arial" w:cs="Arial"/>
+          <w:color w:val="000000"/>
+          <w:lang w:eastAsia="es-ES"/>
+        </w:rPr>
+        <w:t xml:space="preserve">Modify the </w:t>
+      </w:r>
+      <w:r>
+        <w:rPr>
+          <w:rFonts w:ascii="Arial" w:eastAsia="Times New Roman" w:hAnsi="Arial" w:cs="Arial"/>
+          <w:b/>
+          <w:bCs/>
+          <w:color w:val="000000"/>
+          <w:lang w:eastAsia="es-ES"/>
+        </w:rPr>
+        <w:t>IProductRepository</w:t>
+      </w:r>
+      <w:r>
+        <w:rPr>
+          <w:rFonts w:ascii="Arial" w:eastAsia="Times New Roman" w:hAnsi="Arial" w:cs="Arial"/>
+          <w:color w:val="000000"/>
+          <w:lang w:eastAsia="es-ES"/>
+        </w:rPr>
+        <w:t>.</w:t>
+      </w:r>
+    </w:p>
+    <w:p>
+      <w:pPr>
+        <w:spacing w:after="0" w:line="240" w:lineRule="auto"/>
+        <w:rPr>
+          <w:rFonts w:ascii="Times New Roman" w:eastAsia="Times New Roman" w:hAnsi="Times New Roman" w:cs="Times New Roman"/>
+          <w:sz w:val="24"/>
+          <w:szCs w:val="24"/>
+          <w:lang w:eastAsia="es-ES"/>
+        </w:rPr>
+      </w:pPr>
+    </w:p>
+    <w:p>
+      <w:pPr>
+        <w:spacing w:after="0" w:line="240" w:lineRule="auto"/>
+        <w:rPr>
+          <w:rFonts w:ascii="Times New Roman" w:eastAsia="Times New Roman" w:hAnsi="Times New Roman" w:cs="Times New Roman"/>
+          <w:sz w:val="24"/>
+          <w:szCs w:val="24"/>
+          <w:lang w:eastAsia="es-ES"/>
+        </w:rPr>
+      </w:pPr>
+      <w:proofErr w:type="gramStart"/>
+      <w:r>
+        <w:rPr>
+          <w:rFonts w:ascii="Arial" w:eastAsia="Times New Roman" w:hAnsi="Arial" w:cs="Arial"/>
+          <w:color w:val="000000"/>
+          <w:lang w:eastAsia="es-ES"/>
+        </w:rPr>
+        <w:t>using</w:t>
+      </w:r>
+      <w:proofErr w:type="gramEnd"/>
+      <w:r>
+        <w:rPr>
+          <w:rFonts w:ascii="Arial" w:eastAsia="Times New Roman" w:hAnsi="Arial" w:cs="Arial"/>
+          <w:color w:val="000000"/>
+          <w:lang w:eastAsia="es-ES"/>
+        </w:rPr>
+        <w:t xml:space="preserve"> Entities;</w:t>
+      </w:r>
+    </w:p>
+    <w:p>
+      <w:pPr>
+        <w:spacing w:after="0" w:line="240" w:lineRule="auto"/>
+        <w:rPr>
+          <w:rFonts w:ascii="Times New Roman" w:eastAsia="Times New Roman" w:hAnsi="Times New Roman" w:cs="Times New Roman"/>
+          <w:sz w:val="24"/>
+          <w:szCs w:val="24"/>
+          <w:lang w:eastAsia="es-ES"/>
+        </w:rPr>
+      </w:pPr>
+      <w:proofErr w:type="gramStart"/>
+      <w:r>
+        <w:rPr>
+          <w:rFonts w:ascii="Arial" w:eastAsia="Times New Roman" w:hAnsi="Arial" w:cs="Arial"/>
+          <w:color w:val="000000"/>
+          <w:lang w:eastAsia="es-ES"/>
+        </w:rPr>
+        <w:t>using</w:t>
+      </w:r>
+      <w:proofErr w:type="gramEnd"/>
+      <w:r>
+        <w:rPr>
+          <w:rFonts w:ascii="Arial" w:eastAsia="Times New Roman" w:hAnsi="Arial" w:cs="Arial"/>
+          <w:color w:val="000000"/>
+          <w:lang w:eastAsia="es-ES"/>
+        </w:rPr>
+        <w:t xml:space="preserve"> System.Linq;</w:t>
+      </w:r>
+    </w:p>
+    <w:p>
+      <w:pPr>
+        <w:spacing w:after="0" w:line="240" w:lineRule="auto"/>
+        <w:rPr>
+          <w:rFonts w:ascii="Times New Roman" w:eastAsia="Times New Roman" w:hAnsi="Times New Roman" w:cs="Times New Roman"/>
+          <w:sz w:val="24"/>
+          <w:szCs w:val="24"/>
+          <w:lang w:eastAsia="es-ES"/>
+        </w:rPr>
+      </w:pPr>
+    </w:p>
+    <w:p>
+      <w:pPr>
+        <w:spacing w:after="0" w:line="240" w:lineRule="auto"/>
+        <w:rPr>
+          <w:rFonts w:ascii="Times New Roman" w:eastAsia="Times New Roman" w:hAnsi="Times New Roman" w:cs="Times New Roman"/>
+          <w:sz w:val="24"/>
+          <w:szCs w:val="24"/>
+          <w:lang w:eastAsia="es-ES"/>
+        </w:rPr>
+      </w:pPr>
+      <w:proofErr w:type="gramStart"/>
+      <w:r>
+        <w:rPr>
+          <w:rFonts w:ascii="Arial" w:eastAsia="Times New Roman" w:hAnsi="Arial" w:cs="Arial"/>
+          <w:color w:val="000000"/>
+          <w:lang w:eastAsia="es-ES"/>
+        </w:rPr>
+        <w:t>public</w:t>
+      </w:r>
+      <w:proofErr w:type="gramEnd"/>
+      <w:r>
+        <w:rPr>
+          <w:rFonts w:ascii="Arial" w:eastAsia="Times New Roman" w:hAnsi="Arial" w:cs="Arial"/>
+          <w:color w:val="000000"/>
+          <w:lang w:eastAsia="es-ES"/>
+        </w:rPr>
+        <w:t xml:space="preserve"> interface IProductRepository : IGenericRepository&lt;Product&gt;</w:t>
+      </w:r>
+    </w:p>
+    <w:p>
+      <w:pPr>
+        <w:spacing w:after="0" w:line="240" w:lineRule="auto"/>
+        <w:rPr>
+          <w:rFonts w:ascii="Times New Roman" w:eastAsia="Times New Roman" w:hAnsi="Times New Roman" w:cs="Times New Roman"/>
+          <w:sz w:val="24"/>
+          <w:szCs w:val="24"/>
+          <w:lang w:eastAsia="es-ES"/>
+        </w:rPr>
+      </w:pPr>
+      <w:r>
+        <w:rPr>
+          <w:rFonts w:ascii="Arial" w:eastAsia="Times New Roman" w:hAnsi="Arial" w:cs="Arial"/>
+          <w:color w:val="000000"/>
+          <w:lang w:eastAsia="es-ES"/>
+        </w:rPr>
+        <w:t>{</w:t>
+      </w:r>
+    </w:p>
+    <w:p>
+      <w:pPr>
+        <w:spacing w:after="0" w:line="240" w:lineRule="auto"/>
+        <w:rPr>
+          <w:rFonts w:ascii="Times New Roman" w:eastAsia="Times New Roman" w:hAnsi="Times New Roman" w:cs="Times New Roman"/>
+          <w:sz w:val="24"/>
+          <w:szCs w:val="24"/>
+          <w:lang w:eastAsia="es-ES"/>
+        </w:rPr>
+      </w:pPr>
+      <w:r>
+        <w:rPr>
+          <w:rFonts w:ascii="Arial" w:eastAsia="Times New Roman" w:hAnsi="Arial" w:cs="Arial"/>
+          <w:color w:val="000000"/>
+          <w:lang w:eastAsia="es-ES"/>
+        </w:rPr>
+        <w:tab/>
+        <w:t xml:space="preserve">IQueryable </w:t>
+      </w:r>
+      <w:proofErr w:type="gramStart"/>
+      <w:r>
+        <w:rPr>
+          <w:rFonts w:ascii="Arial" w:eastAsia="Times New Roman" w:hAnsi="Arial" w:cs="Arial"/>
+          <w:color w:val="000000"/>
+          <w:lang w:eastAsia="es-ES"/>
+        </w:rPr>
+        <w:t>GetAllWithUsers(</w:t>
+      </w:r>
+      <w:proofErr w:type="gramEnd"/>
+      <w:r>
+        <w:rPr>
+          <w:rFonts w:ascii="Arial" w:eastAsia="Times New Roman" w:hAnsi="Arial" w:cs="Arial"/>
+          <w:color w:val="000000"/>
+          <w:lang w:eastAsia="es-ES"/>
+        </w:rPr>
+        <w:t>);</w:t>
+      </w:r>
+    </w:p>
+    <w:p>
+      <w:pPr>
+        <w:spacing w:after="0" w:line="240" w:lineRule="auto"/>
+        <w:rPr>
+          <w:rFonts w:ascii="Times New Roman" w:eastAsia="Times New Roman" w:hAnsi="Times New Roman" w:cs="Times New Roman"/>
+          <w:sz w:val="24"/>
+          <w:szCs w:val="24"/>
+          <w:lang w:eastAsia="es-ES"/>
+        </w:rPr>
+      </w:pPr>
+      <w:r>
+        <w:rPr>
+          <w:rFonts w:ascii="Arial" w:eastAsia="Times New Roman" w:hAnsi="Arial" w:cs="Arial"/>
+          <w:color w:val="000000"/>
+          <w:lang w:eastAsia="es-ES"/>
+        </w:rPr>
+        <w:t>}</w:t>
+      </w:r>
+    </w:p>
+    <w:p>
+      <w:pPr>
+        <w:spacing w:after="0" w:line="240" w:lineRule="auto"/>
+        <w:rPr>
+          <w:rFonts w:ascii="Times New Roman" w:eastAsia="Times New Roman" w:hAnsi="Times New Roman" w:cs="Times New Roman"/>
+          <w:sz w:val="24"/>
+          <w:szCs w:val="24"/>
+          <w:lang w:eastAsia="es-ES"/>
+        </w:rPr>
+      </w:pPr>
+    </w:p>
+    <w:p>
+      <w:pPr>
+        <w:numPr>
+          <w:ilvl w:val="0"/>
+          <w:numId w:val="63"/>
+        </w:numPr>
+        <w:spacing w:after="0" w:line="240" w:lineRule="auto"/>
+        <w:textAlignment w:val="baseline"/>
+        <w:rPr>
+          <w:rFonts w:ascii="Arial" w:eastAsia="Times New Roman" w:hAnsi="Arial" w:cs="Arial"/>
+          <w:color w:val="000000"/>
+          <w:lang w:eastAsia="es-ES"/>
+        </w:rPr>
+      </w:pPr>
+      <w:r>
+        <w:rPr>
+          <w:rFonts w:ascii="Arial" w:eastAsia="Times New Roman" w:hAnsi="Arial" w:cs="Arial"/>
+          <w:color w:val="000000"/>
+          <w:lang w:eastAsia="es-ES"/>
+        </w:rPr>
+        <w:t xml:space="preserve">Modify the </w:t>
+      </w:r>
+      <w:r>
+        <w:rPr>
+          <w:rFonts w:ascii="Arial" w:eastAsia="Times New Roman" w:hAnsi="Arial" w:cs="Arial"/>
+          <w:b/>
+          <w:bCs/>
+          <w:color w:val="000000"/>
+          <w:lang w:eastAsia="es-ES"/>
+        </w:rPr>
+        <w:t>ProductRepository</w:t>
+      </w:r>
+      <w:r>
+        <w:rPr>
+          <w:rFonts w:ascii="Arial" w:eastAsia="Times New Roman" w:hAnsi="Arial" w:cs="Arial"/>
+          <w:color w:val="000000"/>
+          <w:lang w:eastAsia="es-ES"/>
+        </w:rPr>
+        <w:t>.</w:t>
+      </w:r>
+    </w:p>
+    <w:p>
+      <w:pPr>
+        <w:spacing w:after="0" w:line="240" w:lineRule="auto"/>
+        <w:rPr>
+          <w:rFonts w:ascii="Times New Roman" w:eastAsia="Times New Roman" w:hAnsi="Times New Roman" w:cs="Times New Roman"/>
+          <w:sz w:val="24"/>
+          <w:szCs w:val="24"/>
+          <w:lang w:eastAsia="es-ES"/>
+        </w:rPr>
+      </w:pPr>
+    </w:p>
+    <w:p>
+      <w:pPr>
+        <w:spacing w:after="0" w:line="240" w:lineRule="auto"/>
+        <w:rPr>
+          <w:rFonts w:ascii="Times New Roman" w:eastAsia="Times New Roman" w:hAnsi="Times New Roman" w:cs="Times New Roman"/>
+          <w:sz w:val="24"/>
+          <w:szCs w:val="24"/>
+          <w:lang w:eastAsia="es-ES"/>
+        </w:rPr>
+      </w:pPr>
+      <w:proofErr w:type="gramStart"/>
+      <w:r>
+        <w:rPr>
+          <w:rFonts w:ascii="Arial" w:eastAsia="Times New Roman" w:hAnsi="Arial" w:cs="Arial"/>
+          <w:color w:val="000000"/>
+          <w:lang w:eastAsia="es-ES"/>
+        </w:rPr>
+        <w:t>using</w:t>
+      </w:r>
+      <w:proofErr w:type="gramEnd"/>
+      <w:r>
+        <w:rPr>
+          <w:rFonts w:ascii="Arial" w:eastAsia="Times New Roman" w:hAnsi="Arial" w:cs="Arial"/>
+          <w:color w:val="000000"/>
+          <w:lang w:eastAsia="es-ES"/>
+        </w:rPr>
+        <w:t xml:space="preserve"> System.Linq;</w:t>
+      </w:r>
+    </w:p>
+    <w:p>
+      <w:pPr>
+        <w:spacing w:after="0" w:line="240" w:lineRule="auto"/>
+        <w:rPr>
+          <w:rFonts w:ascii="Times New Roman" w:eastAsia="Times New Roman" w:hAnsi="Times New Roman" w:cs="Times New Roman"/>
+          <w:sz w:val="24"/>
+          <w:szCs w:val="24"/>
+          <w:lang w:eastAsia="es-ES"/>
+        </w:rPr>
+      </w:pPr>
+      <w:proofErr w:type="gramStart"/>
+      <w:r>
+        <w:rPr>
+          <w:rFonts w:ascii="Arial" w:eastAsia="Times New Roman" w:hAnsi="Arial" w:cs="Arial"/>
+          <w:color w:val="000000"/>
+          <w:lang w:eastAsia="es-ES"/>
+        </w:rPr>
+        <w:t>using</w:t>
+      </w:r>
+      <w:proofErr w:type="gramEnd"/>
+      <w:r>
+        <w:rPr>
+          <w:rFonts w:ascii="Arial" w:eastAsia="Times New Roman" w:hAnsi="Arial" w:cs="Arial"/>
+          <w:color w:val="000000"/>
+          <w:lang w:eastAsia="es-ES"/>
+        </w:rPr>
+        <w:t xml:space="preserve"> Entities;</w:t>
+      </w:r>
+    </w:p>
+    <w:p>
+      <w:pPr>
+        <w:spacing w:after="0" w:line="240" w:lineRule="auto"/>
+        <w:rPr>
+          <w:rFonts w:ascii="Times New Roman" w:eastAsia="Times New Roman" w:hAnsi="Times New Roman" w:cs="Times New Roman"/>
+          <w:sz w:val="24"/>
+          <w:szCs w:val="24"/>
+          <w:lang w:eastAsia="es-ES"/>
+        </w:rPr>
+      </w:pPr>
+      <w:proofErr w:type="gramStart"/>
+      <w:r>
+        <w:rPr>
+          <w:rFonts w:ascii="Arial" w:eastAsia="Times New Roman" w:hAnsi="Arial" w:cs="Arial"/>
+          <w:color w:val="000000"/>
+          <w:lang w:eastAsia="es-ES"/>
+        </w:rPr>
+        <w:t>using</w:t>
+      </w:r>
+      <w:proofErr w:type="gramEnd"/>
+      <w:r>
+        <w:rPr>
+          <w:rFonts w:ascii="Arial" w:eastAsia="Times New Roman" w:hAnsi="Arial" w:cs="Arial"/>
+          <w:color w:val="000000"/>
+          <w:lang w:eastAsia="es-ES"/>
+        </w:rPr>
+        <w:t xml:space="preserve"> Microsoft.EntityFrameworkCore;</w:t>
+      </w:r>
+    </w:p>
+    <w:p>
+      <w:pPr>
+        <w:spacing w:after="0" w:line="240" w:lineRule="auto"/>
+        <w:rPr>
+          <w:rFonts w:ascii="Times New Roman" w:eastAsia="Times New Roman" w:hAnsi="Times New Roman" w:cs="Times New Roman"/>
+          <w:sz w:val="24"/>
+          <w:szCs w:val="24"/>
+          <w:lang w:eastAsia="es-ES"/>
+        </w:rPr>
+      </w:pPr>
+    </w:p>
+    <w:p>
+      <w:pPr>
+        <w:spacing w:after="0" w:line="240" w:lineRule="auto"/>
+        <w:rPr>
+          <w:rFonts w:ascii="Times New Roman" w:eastAsia="Times New Roman" w:hAnsi="Times New Roman" w:cs="Times New Roman"/>
+          <w:sz w:val="24"/>
+          <w:szCs w:val="24"/>
+          <w:lang w:eastAsia="es-ES"/>
+        </w:rPr>
+      </w:pPr>
+      <w:proofErr w:type="gramStart"/>
+      <w:r>
+        <w:rPr>
+          <w:rFonts w:ascii="Arial" w:eastAsia="Times New Roman" w:hAnsi="Arial" w:cs="Arial"/>
+          <w:color w:val="000000"/>
+          <w:lang w:eastAsia="es-ES"/>
+        </w:rPr>
+        <w:t>public</w:t>
+      </w:r>
+      <w:proofErr w:type="gramEnd"/>
+      <w:r>
+        <w:rPr>
+          <w:rFonts w:ascii="Arial" w:eastAsia="Times New Roman" w:hAnsi="Arial" w:cs="Arial"/>
+          <w:color w:val="000000"/>
+          <w:lang w:eastAsia="es-ES"/>
+        </w:rPr>
+        <w:t xml:space="preserve"> class ProductRepository : GenericRepository&lt;Product&gt;, IProductRepository</w:t>
+      </w:r>
+    </w:p>
+    <w:p>
+      <w:pPr>
+        <w:spacing w:after="0" w:line="240" w:lineRule="auto"/>
+        <w:rPr>
+          <w:rFonts w:ascii="Times New Roman" w:eastAsia="Times New Roman" w:hAnsi="Times New Roman" w:cs="Times New Roman"/>
+          <w:sz w:val="24"/>
+          <w:szCs w:val="24"/>
+          <w:lang w:eastAsia="es-ES"/>
+        </w:rPr>
+      </w:pPr>
+      <w:r>
+        <w:rPr>
+          <w:rFonts w:ascii="Arial" w:eastAsia="Times New Roman" w:hAnsi="Arial" w:cs="Arial"/>
+          <w:color w:val="000000"/>
+          <w:lang w:eastAsia="es-ES"/>
+        </w:rPr>
+        <w:t>{</w:t>
+      </w:r>
+    </w:p>
+    <w:p>
+      <w:pPr>
+        <w:spacing w:after="0" w:line="240" w:lineRule="auto"/>
+        <w:rPr>
+          <w:rFonts w:ascii="Times New Roman" w:eastAsia="Times New Roman" w:hAnsi="Times New Roman" w:cs="Times New Roman"/>
+          <w:sz w:val="24"/>
+          <w:szCs w:val="24"/>
+          <w:lang w:eastAsia="es-ES"/>
+        </w:rPr>
+      </w:pPr>
+      <w:r>
+        <w:rPr>
+          <w:rFonts w:ascii="Arial" w:eastAsia="Times New Roman" w:hAnsi="Arial" w:cs="Arial"/>
+          <w:color w:val="000000"/>
+          <w:lang w:eastAsia="es-ES"/>
+        </w:rPr>
+        <w:tab/>
+      </w:r>
+      <w:proofErr w:type="gramStart"/>
+      <w:r>
+        <w:rPr>
+          <w:rFonts w:ascii="Arial" w:eastAsia="Times New Roman" w:hAnsi="Arial" w:cs="Arial"/>
+          <w:color w:val="000000"/>
+          <w:lang w:eastAsia="es-ES"/>
+        </w:rPr>
+        <w:t>private</w:t>
+      </w:r>
+      <w:proofErr w:type="gramEnd"/>
+      <w:r>
+        <w:rPr>
+          <w:rFonts w:ascii="Arial" w:eastAsia="Times New Roman" w:hAnsi="Arial" w:cs="Arial"/>
+          <w:color w:val="000000"/>
+          <w:lang w:eastAsia="es-ES"/>
+        </w:rPr>
+        <w:t xml:space="preserve"> readonly DataContext context;</w:t>
+      </w:r>
+    </w:p>
+    <w:p>
+      <w:pPr>
+        <w:spacing w:after="0" w:line="240" w:lineRule="auto"/>
+        <w:rPr>
+          <w:rFonts w:ascii="Times New Roman" w:eastAsia="Times New Roman" w:hAnsi="Times New Roman" w:cs="Times New Roman"/>
+          <w:sz w:val="24"/>
+          <w:szCs w:val="24"/>
+          <w:lang w:eastAsia="es-ES"/>
+        </w:rPr>
+      </w:pPr>
+    </w:p>
+    <w:p>
+      <w:pPr>
+        <w:spacing w:after="0" w:line="240" w:lineRule="auto"/>
+        <w:rPr>
+          <w:rFonts w:ascii="Times New Roman" w:eastAsia="Times New Roman" w:hAnsi="Times New Roman" w:cs="Times New Roman"/>
+          <w:sz w:val="24"/>
+          <w:szCs w:val="24"/>
+          <w:lang w:eastAsia="es-ES"/>
+        </w:rPr>
+      </w:pPr>
+      <w:r>
+        <w:rPr>
+          <w:rFonts w:ascii="Arial" w:eastAsia="Times New Roman" w:hAnsi="Arial" w:cs="Arial"/>
+          <w:color w:val="000000"/>
+          <w:lang w:eastAsia="es-ES"/>
+        </w:rPr>
+        <w:tab/>
+      </w:r>
+      <w:proofErr w:type="gramStart"/>
+      <w:r>
+        <w:rPr>
+          <w:rFonts w:ascii="Arial" w:eastAsia="Times New Roman" w:hAnsi="Arial" w:cs="Arial"/>
+          <w:color w:val="000000"/>
+          <w:lang w:eastAsia="es-ES"/>
+        </w:rPr>
+        <w:t>public</w:t>
+      </w:r>
+      <w:proofErr w:type="gramEnd"/>
+      <w:r>
+        <w:rPr>
+          <w:rFonts w:ascii="Arial" w:eastAsia="Times New Roman" w:hAnsi="Arial" w:cs="Arial"/>
+          <w:color w:val="000000"/>
+          <w:lang w:eastAsia="es-ES"/>
+        </w:rPr>
+        <w:t xml:space="preserve"> ProductRepository(DataContext context) : base(context)</w:t>
+      </w:r>
+    </w:p>
+    <w:p>
+      <w:pPr>
+        <w:spacing w:after="0" w:line="240" w:lineRule="auto"/>
+        <w:rPr>
+          <w:rFonts w:ascii="Times New Roman" w:eastAsia="Times New Roman" w:hAnsi="Times New Roman" w:cs="Times New Roman"/>
+          <w:sz w:val="24"/>
+          <w:szCs w:val="24"/>
+          <w:lang w:eastAsia="es-ES"/>
+        </w:rPr>
+      </w:pPr>
+      <w:r>
+        <w:rPr>
+          <w:rFonts w:ascii="Arial" w:eastAsia="Times New Roman" w:hAnsi="Arial" w:cs="Arial"/>
+          <w:color w:val="000000"/>
+          <w:lang w:eastAsia="es-ES"/>
+        </w:rPr>
+        <w:tab/>
+        <w:t>{</w:t>
+      </w:r>
+    </w:p>
+    <w:p>
+      <w:pPr>
+        <w:spacing w:after="0" w:line="240" w:lineRule="auto"/>
+        <w:rPr>
+          <w:rFonts w:ascii="Times New Roman" w:eastAsia="Times New Roman" w:hAnsi="Times New Roman" w:cs="Times New Roman"/>
+          <w:sz w:val="24"/>
+          <w:szCs w:val="24"/>
+          <w:lang w:eastAsia="es-ES"/>
+        </w:rPr>
+      </w:pPr>
+      <w:r>
+        <w:rPr>
+          <w:rFonts w:ascii="Arial" w:eastAsia="Times New Roman" w:hAnsi="Arial" w:cs="Arial"/>
+          <w:color w:val="000000"/>
+          <w:lang w:eastAsia="es-ES"/>
+        </w:rPr>
+        <w:t>    </w:t>
+      </w:r>
+      <w:r>
+        <w:rPr>
+          <w:rFonts w:ascii="Arial" w:eastAsia="Times New Roman" w:hAnsi="Arial" w:cs="Arial"/>
+          <w:color w:val="000000"/>
+          <w:lang w:eastAsia="es-ES"/>
+        </w:rPr>
+        <w:tab/>
+        <w:t>this.context = context;</w:t>
+      </w:r>
+    </w:p>
+    <w:p>
+      <w:pPr>
+        <w:spacing w:after="0" w:line="240" w:lineRule="auto"/>
+        <w:rPr>
+          <w:rFonts w:ascii="Times New Roman" w:eastAsia="Times New Roman" w:hAnsi="Times New Roman" w:cs="Times New Roman"/>
+          <w:sz w:val="24"/>
+          <w:szCs w:val="24"/>
+          <w:lang w:eastAsia="es-ES"/>
+        </w:rPr>
+      </w:pPr>
+      <w:r>
+        <w:rPr>
+          <w:rFonts w:ascii="Arial" w:eastAsia="Times New Roman" w:hAnsi="Arial" w:cs="Arial"/>
+          <w:color w:val="000000"/>
+          <w:lang w:eastAsia="es-ES"/>
+        </w:rPr>
+        <w:tab/>
+        <w:t>}</w:t>
+      </w:r>
+    </w:p>
+    <w:p>
+      <w:pPr>
+        <w:spacing w:after="0" w:line="240" w:lineRule="auto"/>
+        <w:rPr>
+          <w:rFonts w:ascii="Times New Roman" w:eastAsia="Times New Roman" w:hAnsi="Times New Roman" w:cs="Times New Roman"/>
+          <w:sz w:val="24"/>
+          <w:szCs w:val="24"/>
+          <w:lang w:eastAsia="es-ES"/>
+        </w:rPr>
+      </w:pPr>
+    </w:p>
+    <w:p>
+      <w:pPr>
+        <w:spacing w:after="0" w:line="240" w:lineRule="auto"/>
+        <w:rPr>
+          <w:rFonts w:ascii="Times New Roman" w:eastAsia="Times New Roman" w:hAnsi="Times New Roman" w:cs="Times New Roman"/>
+          <w:sz w:val="24"/>
+          <w:szCs w:val="24"/>
+          <w:lang w:eastAsia="es-ES"/>
+        </w:rPr>
+      </w:pPr>
+      <w:r>
+        <w:rPr>
+          <w:rFonts w:ascii="Arial" w:eastAsia="Times New Roman" w:hAnsi="Arial" w:cs="Arial"/>
+          <w:color w:val="000000"/>
+          <w:lang w:eastAsia="es-ES"/>
+        </w:rPr>
+        <w:tab/>
+      </w:r>
+      <w:proofErr w:type="gramStart"/>
+      <w:r>
+        <w:rPr>
+          <w:rFonts w:ascii="Arial" w:eastAsia="Times New Roman" w:hAnsi="Arial" w:cs="Arial"/>
+          <w:color w:val="000000"/>
+          <w:lang w:eastAsia="es-ES"/>
+        </w:rPr>
+        <w:t>public</w:t>
+      </w:r>
+      <w:proofErr w:type="gramEnd"/>
+      <w:r>
+        <w:rPr>
+          <w:rFonts w:ascii="Arial" w:eastAsia="Times New Roman" w:hAnsi="Arial" w:cs="Arial"/>
+          <w:color w:val="000000"/>
+          <w:lang w:eastAsia="es-ES"/>
+        </w:rPr>
+        <w:t xml:space="preserve"> IQueryable GetAllWithUsers()</w:t>
+      </w:r>
+    </w:p>
+    <w:p>
+      <w:pPr>
+        <w:spacing w:after="0" w:line="240" w:lineRule="auto"/>
+        <w:rPr>
+          <w:rFonts w:ascii="Times New Roman" w:eastAsia="Times New Roman" w:hAnsi="Times New Roman" w:cs="Times New Roman"/>
+          <w:sz w:val="24"/>
+          <w:szCs w:val="24"/>
+          <w:lang w:eastAsia="es-ES"/>
+        </w:rPr>
+      </w:pPr>
+      <w:r>
+        <w:rPr>
+          <w:rFonts w:ascii="Arial" w:eastAsia="Times New Roman" w:hAnsi="Arial" w:cs="Arial"/>
+          <w:color w:val="000000"/>
+          <w:lang w:eastAsia="es-ES"/>
+        </w:rPr>
+        <w:tab/>
+        <w:t>{</w:t>
+      </w:r>
+    </w:p>
+    <w:p>
+      <w:pPr>
+        <w:spacing w:after="0" w:line="240" w:lineRule="auto"/>
+        <w:rPr>
+          <w:rFonts w:ascii="Times New Roman" w:eastAsia="Times New Roman" w:hAnsi="Times New Roman" w:cs="Times New Roman"/>
+          <w:sz w:val="24"/>
+          <w:szCs w:val="24"/>
+          <w:lang w:eastAsia="es-ES"/>
+        </w:rPr>
+      </w:pPr>
+      <w:r>
+        <w:rPr>
+          <w:rFonts w:ascii="Arial" w:eastAsia="Times New Roman" w:hAnsi="Arial" w:cs="Arial"/>
+          <w:color w:val="000000"/>
+          <w:lang w:eastAsia="es-ES"/>
+        </w:rPr>
+        <w:t>    </w:t>
+      </w:r>
+      <w:r>
+        <w:rPr>
+          <w:rFonts w:ascii="Arial" w:eastAsia="Times New Roman" w:hAnsi="Arial" w:cs="Arial"/>
+          <w:color w:val="000000"/>
+          <w:lang w:eastAsia="es-ES"/>
+        </w:rPr>
+        <w:tab/>
+      </w:r>
+      <w:proofErr w:type="gramStart"/>
+      <w:r>
+        <w:rPr>
+          <w:rFonts w:ascii="Arial" w:eastAsia="Times New Roman" w:hAnsi="Arial" w:cs="Arial"/>
+          <w:color w:val="000000"/>
+          <w:lang w:eastAsia="es-ES"/>
+        </w:rPr>
+        <w:t>return</w:t>
+      </w:r>
+      <w:proofErr w:type="gramEnd"/>
+      <w:r>
+        <w:rPr>
+          <w:rFonts w:ascii="Arial" w:eastAsia="Times New Roman" w:hAnsi="Arial" w:cs="Arial"/>
+          <w:color w:val="000000"/>
+          <w:lang w:eastAsia="es-ES"/>
+        </w:rPr>
+        <w:t xml:space="preserve"> this.context.Products.Include(p =&gt; p.User).OrderBy(p =&gt; p.Name);</w:t>
+      </w:r>
+    </w:p>
+    <w:p>
+      <w:pPr>
+        <w:spacing w:after="0" w:line="240" w:lineRule="auto"/>
+        <w:rPr>
+          <w:rFonts w:ascii="Times New Roman" w:eastAsia="Times New Roman" w:hAnsi="Times New Roman" w:cs="Times New Roman"/>
+          <w:sz w:val="24"/>
+          <w:szCs w:val="24"/>
+          <w:lang w:eastAsia="es-ES"/>
+        </w:rPr>
+      </w:pPr>
+      <w:r>
+        <w:rPr>
+          <w:rFonts w:ascii="Arial" w:eastAsia="Times New Roman" w:hAnsi="Arial" w:cs="Arial"/>
+          <w:color w:val="000000"/>
+          <w:lang w:eastAsia="es-ES"/>
+        </w:rPr>
+        <w:tab/>
+        <w:t>}</w:t>
+      </w:r>
+    </w:p>
+    <w:p>
+      <w:pPr>
+        <w:spacing w:after="0" w:line="240" w:lineRule="auto"/>
+        <w:rPr>
+          <w:rFonts w:ascii="Arial" w:eastAsia="Times New Roman" w:hAnsi="Arial" w:cs="Arial"/>
+          <w:color w:val="000000"/>
+          <w:lang w:eastAsia="es-ES"/>
+        </w:rPr>
+      </w:pPr>
+      <w:r>
+        <w:rPr>
+          <w:rFonts w:ascii="Arial" w:eastAsia="Times New Roman" w:hAnsi="Arial" w:cs="Arial"/>
+          <w:color w:val="000000"/>
+          <w:lang w:eastAsia="es-ES"/>
+        </w:rPr>
+        <w:t>}</w:t>
+      </w:r>
+    </w:p>
+    <w:p>
+      <w:pPr>
+        <w:spacing w:after="0" w:line="240" w:lineRule="auto"/>
+        <w:rPr>
+          <w:rFonts w:ascii="Arial" w:eastAsia="Times New Roman" w:hAnsi="Arial" w:cs="Arial"/>
+          <w:color w:val="000000"/>
+          <w:lang w:eastAsia="es-ES"/>
+        </w:rPr>
+      </w:pPr>
+    </w:p>
+    <w:p>
+      <w:pPr>
+        <w:spacing w:after="0" w:line="240" w:lineRule="auto"/>
+        <w:rPr>
+          <w:rFonts w:ascii="Arial" w:hAnsi="Arial" w:cs="Arial"/>
+          <w:color w:val="000000"/>
+        </w:rPr>
+      </w:pPr>
+      <w:proofErr w:type="gramStart"/>
+      <w:r>
+        <w:rPr>
+          <w:rFonts w:ascii="Arial" w:hAnsi="Arial" w:cs="Arial"/>
+          <w:color w:val="000000"/>
+        </w:rPr>
+        <w:t>3.</w:t>
+      </w:r>
+      <w:r>
+        <w:rPr>
+          <w:rFonts w:ascii="Arial" w:hAnsi="Arial" w:cs="Arial"/>
+          <w:color w:val="000000"/>
+        </w:rPr>
+        <w:t>Modify</w:t>
+      </w:r>
+      <w:proofErr w:type="gramEnd"/>
+      <w:r>
+        <w:rPr>
+          <w:rFonts w:ascii="Arial" w:hAnsi="Arial" w:cs="Arial"/>
+          <w:color w:val="000000"/>
+        </w:rPr>
+        <w:t xml:space="preserve"> the product API Controller.</w:t>
+      </w:r>
+    </w:p>
+    <w:p>
+      <w:pPr>
+        <w:spacing w:after="0" w:line="240" w:lineRule="auto"/>
+        <w:rPr>
+          <w:rFonts w:ascii="Arial" w:hAnsi="Arial" w:cs="Arial"/>
+          <w:color w:val="000000"/>
+        </w:rPr>
+      </w:pPr>
+    </w:p>
+    <w:p>
+      <w:pPr>
+        <w:autoSpaceDE w:val="0"/>
+        <w:autoSpaceDN w:val="0"/>
+        <w:adjustRightInd w:val="0"/>
+        <w:spacing w:after="0" w:line="240" w:lineRule="auto"/>
+        <w:ind w:left="708"/>
+        <w:rPr>
+          <w:rFonts w:ascii="Consolas" w:hAnsi="Consolas" w:cs="Consolas"/>
+          <w:color w:val="000000"/>
+          <w:sz w:val="19"/>
+          <w:szCs w:val="19"/>
+        </w:rPr>
+      </w:pPr>
+      <w:r>
+        <w:rPr>
+          <w:rFonts w:ascii="Consolas" w:hAnsi="Consolas" w:cs="Consolas"/>
+          <w:color w:val="000000"/>
+          <w:sz w:val="19"/>
+          <w:szCs w:val="19"/>
+        </w:rPr>
+        <w:t>[HttpGet]</w:t>
+      </w:r>
+    </w:p>
+    <w:p>
+      <w:pPr>
+        <w:autoSpaceDE w:val="0"/>
+        <w:autoSpaceDN w:val="0"/>
+        <w:adjustRightInd w:val="0"/>
+        <w:spacing w:after="0" w:line="240" w:lineRule="auto"/>
+        <w:rPr>
+          <w:rFonts w:ascii="Consolas" w:hAnsi="Consolas" w:cs="Consolas"/>
+          <w:color w:val="000000"/>
+          <w:sz w:val="19"/>
+          <w:szCs w:val="19"/>
+        </w:rPr>
+      </w:pPr>
+      <w:r>
+        <w:rPr>
+          <w:rFonts w:ascii="Consolas" w:hAnsi="Consolas" w:cs="Consolas"/>
+          <w:color w:val="000000"/>
+          <w:sz w:val="19"/>
+          <w:szCs w:val="19"/>
+        </w:rPr>
+        <w:t xml:space="preserve">        </w:t>
+      </w:r>
+      <w:proofErr w:type="gramStart"/>
+      <w:r>
+        <w:rPr>
+          <w:rFonts w:ascii="Consolas" w:hAnsi="Consolas" w:cs="Consolas"/>
+          <w:color w:val="0000FF"/>
+          <w:sz w:val="19"/>
+          <w:szCs w:val="19"/>
+        </w:rPr>
+        <w:t>public</w:t>
+      </w:r>
+      <w:proofErr w:type="gramEnd"/>
+      <w:r>
+        <w:rPr>
+          <w:rFonts w:ascii="Consolas" w:hAnsi="Consolas" w:cs="Consolas"/>
+          <w:color w:val="000000"/>
+          <w:sz w:val="19"/>
+          <w:szCs w:val="19"/>
+        </w:rPr>
+        <w:t xml:space="preserve"> ActionResult GetProduct()</w:t>
+      </w:r>
+    </w:p>
+    <w:p>
+      <w:pPr>
+        <w:autoSpaceDE w:val="0"/>
+        <w:autoSpaceDN w:val="0"/>
+        <w:adjustRightInd w:val="0"/>
+        <w:spacing w:after="0" w:line="240" w:lineRule="auto"/>
+        <w:rPr>
+          <w:rFonts w:ascii="Consolas" w:hAnsi="Consolas" w:cs="Consolas"/>
+          <w:color w:val="000000"/>
+          <w:sz w:val="19"/>
+          <w:szCs w:val="19"/>
+        </w:rPr>
+      </w:pPr>
+      <w:r>
+        <w:rPr>
+          <w:rFonts w:ascii="Consolas" w:hAnsi="Consolas" w:cs="Consolas"/>
+          <w:color w:val="000000"/>
+          <w:sz w:val="19"/>
+          <w:szCs w:val="19"/>
+        </w:rPr>
+        <w:t xml:space="preserve">        {</w:t>
+      </w:r>
+    </w:p>
+    <w:p>
+      <w:pPr>
+        <w:autoSpaceDE w:val="0"/>
+        <w:autoSpaceDN w:val="0"/>
+        <w:adjustRightInd w:val="0"/>
+        <w:spacing w:after="0" w:line="240" w:lineRule="auto"/>
+        <w:rPr>
+          <w:rFonts w:ascii="Consolas" w:hAnsi="Consolas" w:cs="Consolas"/>
+          <w:color w:val="000000"/>
+          <w:sz w:val="19"/>
+          <w:szCs w:val="19"/>
+        </w:rPr>
+      </w:pPr>
+      <w:r>
+        <w:rPr>
+          <w:rFonts w:ascii="Consolas" w:hAnsi="Consolas" w:cs="Consolas"/>
+          <w:color w:val="000000"/>
+          <w:sz w:val="19"/>
+          <w:szCs w:val="19"/>
+        </w:rPr>
+        <w:t xml:space="preserve">            </w:t>
+      </w:r>
+      <w:proofErr w:type="gramStart"/>
+      <w:r>
+        <w:rPr>
+          <w:rFonts w:ascii="Consolas" w:hAnsi="Consolas" w:cs="Consolas"/>
+          <w:color w:val="0000FF"/>
+          <w:sz w:val="19"/>
+          <w:szCs w:val="19"/>
+        </w:rPr>
+        <w:t>return</w:t>
+      </w:r>
+      <w:proofErr w:type="gramEnd"/>
+      <w:r>
+        <w:rPr>
+          <w:rFonts w:ascii="Consolas" w:hAnsi="Consolas" w:cs="Consolas"/>
+          <w:color w:val="000000"/>
+          <w:sz w:val="19"/>
+          <w:szCs w:val="19"/>
+        </w:rPr>
+        <w:t xml:space="preserve"> Ok(</w:t>
+      </w:r>
+      <w:r>
+        <w:rPr>
+          <w:rFonts w:ascii="Consolas" w:hAnsi="Consolas" w:cs="Consolas"/>
+          <w:color w:val="0000FF"/>
+          <w:sz w:val="19"/>
+          <w:szCs w:val="19"/>
+        </w:rPr>
+        <w:t>this</w:t>
+      </w:r>
+      <w:r>
+        <w:rPr>
+          <w:rFonts w:ascii="Consolas" w:hAnsi="Consolas" w:cs="Consolas"/>
+          <w:color w:val="000000"/>
+          <w:sz w:val="19"/>
+          <w:szCs w:val="19"/>
+        </w:rPr>
+        <w:t>.productRepository.</w:t>
+      </w:r>
+      <w:r>
+        <w:rPr>
+          <w:rFonts w:ascii="Consolas" w:hAnsi="Consolas" w:cs="Consolas"/>
+          <w:color w:val="000000"/>
+          <w:sz w:val="19"/>
+          <w:szCs w:val="19"/>
+          <w:highlight w:val="yellow"/>
+        </w:rPr>
+        <w:t>GetAllWithUsers</w:t>
+      </w:r>
+      <w:r>
+        <w:rPr>
+          <w:rFonts w:ascii="Consolas" w:hAnsi="Consolas" w:cs="Consolas"/>
+          <w:color w:val="000000"/>
+          <w:sz w:val="19"/>
+          <w:szCs w:val="19"/>
+        </w:rPr>
+        <w:t>());</w:t>
+      </w:r>
       <w:bookmarkStart w:id="0" w:name="_GoBack"/>
       <w:bookmarkEnd w:id="0"/>
     </w:p>
+    <w:p>
+      <w:pPr>
+        <w:spacing w:after="0" w:line="240" w:lineRule="auto"/>
+        <w:rPr>
+          <w:rFonts w:ascii="Times New Roman" w:eastAsia="Times New Roman" w:hAnsi="Times New Roman" w:cs="Times New Roman"/>
+          <w:sz w:val="24"/>
+          <w:szCs w:val="24"/>
+          <w:lang w:eastAsia="es-ES"/>
+        </w:rPr>
+      </w:pPr>
+      <w:r>
+        <w:rPr>
+          <w:rFonts w:ascii="Consolas" w:hAnsi="Consolas" w:cs="Consolas"/>
+          <w:color w:val="000000"/>
+          <w:sz w:val="19"/>
+          <w:szCs w:val="19"/>
+        </w:rPr>
+        <w:t xml:space="preserve">        }</w:t>
+      </w:r>
+    </w:p>
+    <w:p>
+      <w:pPr>
+        <w:spacing w:after="0" w:line="240" w:lineRule="auto"/>
+        <w:rPr>
+          <w:rFonts w:ascii="Arial" w:hAnsi="Arial" w:cs="Arial"/>
+          <w:color w:val="000000"/>
+        </w:rPr>
+      </w:pPr>
+      <w:r>
+        <w:rPr>
+          <w:rFonts w:ascii="Times New Roman" w:eastAsia="Times New Roman" w:hAnsi="Times New Roman" w:cs="Times New Roman"/>
+          <w:sz w:val="24"/>
+          <w:szCs w:val="24"/>
+          <w:lang w:eastAsia="es-ES"/>
+        </w:rPr>
+        <w:t>4.</w:t>
+      </w:r>
+      <w:r>
+        <w:rPr>
+          <w:rFonts w:ascii="Arial" w:hAnsi="Arial" w:cs="Arial"/>
+          <w:color w:val="000000"/>
+        </w:rPr>
+        <w:t xml:space="preserve"> </w:t>
+      </w:r>
+      <w:r>
+        <w:rPr>
+          <w:rFonts w:ascii="Arial" w:hAnsi="Arial" w:cs="Arial"/>
+          <w:color w:val="000000"/>
+        </w:rPr>
+        <w:t>Test it.</w:t>
+      </w:r>
+    </w:p>
+    <w:p>
+      <w:pPr>
+        <w:spacing w:after="0" w:line="240" w:lineRule="auto"/>
+        <w:rPr>
+          <w:rFonts w:ascii="Arial" w:hAnsi="Arial" w:cs="Arial"/>
+          <w:color w:val="000000"/>
+        </w:rPr>
+      </w:pPr>
+    </w:p>
+    <w:p>
+      <w:pPr>
+        <w:spacing w:after="0" w:line="240" w:lineRule="auto"/>
+        <w:rPr>
+          <w:rFonts w:ascii="Times New Roman" w:eastAsia="Times New Roman" w:hAnsi="Times New Roman" w:cs="Times New Roman"/>
+          <w:sz w:val="24"/>
+          <w:szCs w:val="24"/>
+          <w:lang w:eastAsia="es-ES"/>
+        </w:rPr>
+      </w:pPr>
+      <w:r>
+        <w:rPr>
+          <w:rFonts w:ascii="Arial" w:hAnsi="Arial" w:cs="Arial"/>
+          <w:color w:val="000000"/>
+        </w:rPr>
+        <w:t>……..</w:t>
+      </w:r>
+      <w:r>
+        <w:rPr>
+          <w:rFonts w:ascii="Arial" w:hAnsi="Arial" w:cs="Arial"/>
+          <w:color w:val="000000"/>
+          <w:sz w:val="40"/>
+          <w:szCs w:val="40"/>
+        </w:rPr>
+        <w:t>Starting with Xamarin Forms</w:t>
+      </w:r>
+    </w:p>
+    <w:p>
+      <w:pPr>
+        <w:pStyle w:val="Prrafodelista"/>
+        <w:spacing w:after="0" w:line="240" w:lineRule="auto"/>
+        <w:ind w:left="1440"/>
+        <w:textAlignment w:val="baseline"/>
+        <w:rPr>
+          <w:rFonts w:ascii="Arial" w:eastAsia="Times New Roman" w:hAnsi="Arial" w:cs="Arial"/>
+          <w:color w:val="000000"/>
+          <w:lang w:eastAsia="es-ES"/>
+        </w:rPr>
+      </w:pPr>
+    </w:p>
+    <w:p/>
     <w:sectPr>
       <w:pgSz w:w="11906" w:h="16838"/>
       <w:pgMar w:top="1417" w:right="1701" w:bottom="1417" w:left="1701" w:header="708" w:footer="708" w:gutter="0"/>
@@ -40914,6 +42428,119 @@
     </w:lvl>
   </w:abstractNum>
   <w:abstractNum w:abstractNumId="7" w15:restartNumberingAfterBreak="0">
+    <w:nsid w:val="08BE167C"/>
+    <w:multiLevelType w:val="multilevel"/>
+    <w:tmpl w:val="B4D62B88"/>
+    <w:lvl w:ilvl="0">
+      <w:start w:val="2"/>
+      <w:numFmt w:val="decimal"/>
+      <w:lvlText w:val="%1."/>
+      <w:lvlJc w:val="left"/>
+      <w:pPr>
+        <w:tabs>
+          <w:tab w:val="num" w:pos="720"/>
+        </w:tabs>
+        <w:ind w:left="720" w:hanging="360"/>
+      </w:pPr>
+    </w:lvl>
+    <w:lvl w:ilvl="1" w:tentative="1">
+      <w:start w:val="1"/>
+      <w:numFmt w:val="decimal"/>
+      <w:lvlText w:val="%2."/>
+      <w:lvlJc w:val="left"/>
+      <w:pPr>
+        <w:tabs>
+          <w:tab w:val="num" w:pos="1440"/>
+        </w:tabs>
+        <w:ind w:left="1440" w:hanging="360"/>
+      </w:pPr>
+    </w:lvl>
+    <w:lvl w:ilvl="2" w:tentative="1">
+      <w:start w:val="1"/>
+      <w:numFmt w:val="decimal"/>
+      <w:lvlText w:val="%3."/>
+      <w:lvlJc w:val="left"/>
+      <w:pPr>
+        <w:tabs>
+          <w:tab w:val="num" w:pos="2160"/>
+        </w:tabs>
+        <w:ind w:left="2160" w:hanging="360"/>
+      </w:pPr>
+    </w:lvl>
+    <w:lvl w:ilvl="3" w:tentative="1">
+      <w:start w:val="1"/>
+      <w:numFmt w:val="decimal"/>
+      <w:lvlText w:val="%4."/>
+      <w:lvlJc w:val="left"/>
+      <w:pPr>
+        <w:tabs>
+          <w:tab w:val="num" w:pos="2880"/>
+        </w:tabs>
+        <w:ind w:left="2880" w:hanging="360"/>
+      </w:pPr>
+    </w:lvl>
+    <w:lvl w:ilvl="4" w:tentative="1">
+      <w:start w:val="1"/>
+      <w:numFmt w:val="decimal"/>
+      <w:lvlText w:val="%5."/>
+      <w:lvlJc w:val="left"/>
+      <w:pPr>
+        <w:tabs>
+          <w:tab w:val="num" w:pos="3600"/>
+        </w:tabs>
+        <w:ind w:left="3600" w:hanging="360"/>
+      </w:pPr>
+    </w:lvl>
+    <w:lvl w:ilvl="5" w:tentative="1">
+      <w:start w:val="1"/>
+      <w:numFmt w:val="decimal"/>
+      <w:lvlText w:val="%6."/>
+      <w:lvlJc w:val="left"/>
+      <w:pPr>
+        <w:tabs>
+          <w:tab w:val="num" w:pos="4320"/>
+        </w:tabs>
+        <w:ind w:left="4320" w:hanging="360"/>
+      </w:pPr>
+    </w:lvl>
+    <w:lvl w:ilvl="6" w:tentative="1">
+      <w:start w:val="1"/>
+      <w:numFmt w:val="decimal"/>
+      <w:lvlText w:val="%7."/>
+      <w:lvlJc w:val="left"/>
+      <w:pPr>
+        <w:tabs>
+          <w:tab w:val="num" w:pos="5040"/>
+        </w:tabs>
+        <w:ind w:left="5040" w:hanging="360"/>
+      </w:pPr>
+    </w:lvl>
+    <w:lvl w:ilvl="7" w:tentative="1">
+      <w:start w:val="1"/>
+      <w:numFmt w:val="decimal"/>
+      <w:lvlText w:val="%8."/>
+      <w:lvlJc w:val="left"/>
+      <w:pPr>
+        <w:tabs>
+          <w:tab w:val="num" w:pos="5760"/>
+        </w:tabs>
+        <w:ind w:left="5760" w:hanging="360"/>
+      </w:pPr>
+    </w:lvl>
+    <w:lvl w:ilvl="8" w:tentative="1">
+      <w:start w:val="1"/>
+      <w:numFmt w:val="decimal"/>
+      <w:lvlText w:val="%9."/>
+      <w:lvlJc w:val="left"/>
+      <w:pPr>
+        <w:tabs>
+          <w:tab w:val="num" w:pos="6480"/>
+        </w:tabs>
+        <w:ind w:left="6480" w:hanging="360"/>
+      </w:pPr>
+    </w:lvl>
+  </w:abstractNum>
+  <w:abstractNum w:abstractNumId="8" w15:restartNumberingAfterBreak="0">
     <w:nsid w:val="0C0D7261"/>
     <w:multiLevelType w:val="multilevel"/>
     <w:tmpl w:val="ABF6771A"/>
@@ -41026,7 +42653,7 @@
       </w:pPr>
     </w:lvl>
   </w:abstractNum>
-  <w:abstractNum w:abstractNumId="8" w15:restartNumberingAfterBreak="0">
+  <w:abstractNum w:abstractNumId="9" w15:restartNumberingAfterBreak="0">
     <w:nsid w:val="0C51362B"/>
     <w:multiLevelType w:val="multilevel"/>
     <w:tmpl w:val="9E5CC686"/>
@@ -41139,7 +42766,7 @@
       </w:pPr>
     </w:lvl>
   </w:abstractNum>
-  <w:abstractNum w:abstractNumId="9" w15:restartNumberingAfterBreak="0">
+  <w:abstractNum w:abstractNumId="10" w15:restartNumberingAfterBreak="0">
     <w:nsid w:val="0E9511CE"/>
     <w:multiLevelType w:val="hybridMultilevel"/>
     <w:tmpl w:val="6D20D38A"/>
@@ -41225,7 +42852,7 @@
       </w:pPr>
     </w:lvl>
   </w:abstractNum>
-  <w:abstractNum w:abstractNumId="10" w15:restartNumberingAfterBreak="0">
+  <w:abstractNum w:abstractNumId="11" w15:restartNumberingAfterBreak="0">
     <w:nsid w:val="15576058"/>
     <w:multiLevelType w:val="multilevel"/>
     <w:tmpl w:val="BAE22082"/>
@@ -41338,7 +42965,7 @@
       </w:pPr>
     </w:lvl>
   </w:abstractNum>
-  <w:abstractNum w:abstractNumId="11" w15:restartNumberingAfterBreak="0">
+  <w:abstractNum w:abstractNumId="12" w15:restartNumberingAfterBreak="0">
     <w:nsid w:val="19BE47D1"/>
     <w:multiLevelType w:val="multilevel"/>
     <w:tmpl w:val="AB9C1A7A"/>
@@ -41451,7 +43078,7 @@
       </w:pPr>
     </w:lvl>
   </w:abstractNum>
-  <w:abstractNum w:abstractNumId="12" w15:restartNumberingAfterBreak="0">
+  <w:abstractNum w:abstractNumId="13" w15:restartNumberingAfterBreak="0">
     <w:nsid w:val="1B1B114D"/>
     <w:multiLevelType w:val="multilevel"/>
     <w:tmpl w:val="EFC4D508"/>
@@ -41564,7 +43191,7 @@
       </w:pPr>
     </w:lvl>
   </w:abstractNum>
-  <w:abstractNum w:abstractNumId="13" w15:restartNumberingAfterBreak="0">
+  <w:abstractNum w:abstractNumId="14" w15:restartNumberingAfterBreak="0">
     <w:nsid w:val="1B483E49"/>
     <w:multiLevelType w:val="multilevel"/>
     <w:tmpl w:val="8C843DBE"/>
@@ -41677,7 +43304,7 @@
       </w:pPr>
     </w:lvl>
   </w:abstractNum>
-  <w:abstractNum w:abstractNumId="14" w15:restartNumberingAfterBreak="0">
+  <w:abstractNum w:abstractNumId="15" w15:restartNumberingAfterBreak="0">
     <w:nsid w:val="213D5343"/>
     <w:multiLevelType w:val="multilevel"/>
     <w:tmpl w:val="F6FA7F90"/>
@@ -41790,7 +43417,7 @@
       </w:pPr>
     </w:lvl>
   </w:abstractNum>
-  <w:abstractNum w:abstractNumId="15" w15:restartNumberingAfterBreak="0">
+  <w:abstractNum w:abstractNumId="16" w15:restartNumberingAfterBreak="0">
     <w:nsid w:val="21F447F1"/>
     <w:multiLevelType w:val="multilevel"/>
     <w:tmpl w:val="34B8C03A"/>
@@ -41903,7 +43530,7 @@
       </w:pPr>
     </w:lvl>
   </w:abstractNum>
-  <w:abstractNum w:abstractNumId="16" w15:restartNumberingAfterBreak="0">
+  <w:abstractNum w:abstractNumId="17" w15:restartNumberingAfterBreak="0">
     <w:nsid w:val="24C013E4"/>
     <w:multiLevelType w:val="multilevel"/>
     <w:tmpl w:val="9A1A4E44"/>
@@ -42016,7 +43643,7 @@
       </w:pPr>
     </w:lvl>
   </w:abstractNum>
-  <w:abstractNum w:abstractNumId="17" w15:restartNumberingAfterBreak="0">
+  <w:abstractNum w:abstractNumId="18" w15:restartNumberingAfterBreak="0">
     <w:nsid w:val="2670473D"/>
     <w:multiLevelType w:val="multilevel"/>
     <w:tmpl w:val="853E409A"/>
@@ -42129,7 +43756,7 @@
       </w:pPr>
     </w:lvl>
   </w:abstractNum>
-  <w:abstractNum w:abstractNumId="18" w15:restartNumberingAfterBreak="0">
+  <w:abstractNum w:abstractNumId="19" w15:restartNumberingAfterBreak="0">
     <w:nsid w:val="2D7221F8"/>
     <w:multiLevelType w:val="multilevel"/>
     <w:tmpl w:val="DA92D314"/>
@@ -42242,7 +43869,7 @@
       </w:pPr>
     </w:lvl>
   </w:abstractNum>
-  <w:abstractNum w:abstractNumId="19" w15:restartNumberingAfterBreak="0">
+  <w:abstractNum w:abstractNumId="20" w15:restartNumberingAfterBreak="0">
     <w:nsid w:val="2FA33254"/>
     <w:multiLevelType w:val="multilevel"/>
     <w:tmpl w:val="F8BE55DA"/>
@@ -42355,7 +43982,7 @@
       </w:pPr>
     </w:lvl>
   </w:abstractNum>
-  <w:abstractNum w:abstractNumId="20" w15:restartNumberingAfterBreak="0">
+  <w:abstractNum w:abstractNumId="21" w15:restartNumberingAfterBreak="0">
     <w:nsid w:val="31B35D0C"/>
     <w:multiLevelType w:val="multilevel"/>
     <w:tmpl w:val="49D83EC6"/>
@@ -42468,7 +44095,7 @@
       </w:pPr>
     </w:lvl>
   </w:abstractNum>
-  <w:abstractNum w:abstractNumId="21" w15:restartNumberingAfterBreak="0">
+  <w:abstractNum w:abstractNumId="22" w15:restartNumberingAfterBreak="0">
     <w:nsid w:val="32E24AAD"/>
     <w:multiLevelType w:val="multilevel"/>
     <w:tmpl w:val="116007B8"/>
@@ -42581,7 +44208,7 @@
       </w:pPr>
     </w:lvl>
   </w:abstractNum>
-  <w:abstractNum w:abstractNumId="22" w15:restartNumberingAfterBreak="0">
+  <w:abstractNum w:abstractNumId="23" w15:restartNumberingAfterBreak="0">
     <w:nsid w:val="336B6024"/>
     <w:multiLevelType w:val="multilevel"/>
     <w:tmpl w:val="2DC41996"/>
@@ -42694,7 +44321,7 @@
       </w:pPr>
     </w:lvl>
   </w:abstractNum>
-  <w:abstractNum w:abstractNumId="23" w15:restartNumberingAfterBreak="0">
+  <w:abstractNum w:abstractNumId="24" w15:restartNumberingAfterBreak="0">
     <w:nsid w:val="36243FB5"/>
     <w:multiLevelType w:val="multilevel"/>
     <w:tmpl w:val="72A0D16A"/>
@@ -42807,7 +44434,7 @@
       </w:pPr>
     </w:lvl>
   </w:abstractNum>
-  <w:abstractNum w:abstractNumId="24" w15:restartNumberingAfterBreak="0">
+  <w:abstractNum w:abstractNumId="25" w15:restartNumberingAfterBreak="0">
     <w:nsid w:val="36550EF1"/>
     <w:multiLevelType w:val="multilevel"/>
     <w:tmpl w:val="C1184C48"/>
@@ -42920,7 +44547,120 @@
       </w:pPr>
     </w:lvl>
   </w:abstractNum>
-  <w:abstractNum w:abstractNumId="25" w15:restartNumberingAfterBreak="0">
+  <w:abstractNum w:abstractNumId="26" w15:restartNumberingAfterBreak="0">
+    <w:nsid w:val="3B0034A4"/>
+    <w:multiLevelType w:val="multilevel"/>
+    <w:tmpl w:val="7FC668BC"/>
+    <w:lvl w:ilvl="0">
+      <w:start w:val="1"/>
+      <w:numFmt w:val="decimal"/>
+      <w:lvlText w:val="%1."/>
+      <w:lvlJc w:val="left"/>
+      <w:pPr>
+        <w:tabs>
+          <w:tab w:val="num" w:pos="720"/>
+        </w:tabs>
+        <w:ind w:left="720" w:hanging="360"/>
+      </w:pPr>
+    </w:lvl>
+    <w:lvl w:ilvl="1" w:tentative="1">
+      <w:start w:val="1"/>
+      <w:numFmt w:val="decimal"/>
+      <w:lvlText w:val="%2."/>
+      <w:lvlJc w:val="left"/>
+      <w:pPr>
+        <w:tabs>
+          <w:tab w:val="num" w:pos="1440"/>
+        </w:tabs>
+        <w:ind w:left="1440" w:hanging="360"/>
+      </w:pPr>
+    </w:lvl>
+    <w:lvl w:ilvl="2" w:tentative="1">
+      <w:start w:val="1"/>
+      <w:numFmt w:val="decimal"/>
+      <w:lvlText w:val="%3."/>
+      <w:lvlJc w:val="left"/>
+      <w:pPr>
+        <w:tabs>
+          <w:tab w:val="num" w:pos="2160"/>
+        </w:tabs>
+        <w:ind w:left="2160" w:hanging="360"/>
+      </w:pPr>
+    </w:lvl>
+    <w:lvl w:ilvl="3" w:tentative="1">
+      <w:start w:val="1"/>
+      <w:numFmt w:val="decimal"/>
+      <w:lvlText w:val="%4."/>
+      <w:lvlJc w:val="left"/>
+      <w:pPr>
+        <w:tabs>
+          <w:tab w:val="num" w:pos="2880"/>
+        </w:tabs>
+        <w:ind w:left="2880" w:hanging="360"/>
+      </w:pPr>
+    </w:lvl>
+    <w:lvl w:ilvl="4" w:tentative="1">
+      <w:start w:val="1"/>
+      <w:numFmt w:val="decimal"/>
+      <w:lvlText w:val="%5."/>
+      <w:lvlJc w:val="left"/>
+      <w:pPr>
+        <w:tabs>
+          <w:tab w:val="num" w:pos="3600"/>
+        </w:tabs>
+        <w:ind w:left="3600" w:hanging="360"/>
+      </w:pPr>
+    </w:lvl>
+    <w:lvl w:ilvl="5" w:tentative="1">
+      <w:start w:val="1"/>
+      <w:numFmt w:val="decimal"/>
+      <w:lvlText w:val="%6."/>
+      <w:lvlJc w:val="left"/>
+      <w:pPr>
+        <w:tabs>
+          <w:tab w:val="num" w:pos="4320"/>
+        </w:tabs>
+        <w:ind w:left="4320" w:hanging="360"/>
+      </w:pPr>
+    </w:lvl>
+    <w:lvl w:ilvl="6" w:tentative="1">
+      <w:start w:val="1"/>
+      <w:numFmt w:val="decimal"/>
+      <w:lvlText w:val="%7."/>
+      <w:lvlJc w:val="left"/>
+      <w:pPr>
+        <w:tabs>
+          <w:tab w:val="num" w:pos="5040"/>
+        </w:tabs>
+        <w:ind w:left="5040" w:hanging="360"/>
+      </w:pPr>
+    </w:lvl>
+    <w:lvl w:ilvl="7" w:tentative="1">
+      <w:start w:val="1"/>
+      <w:numFmt w:val="decimal"/>
+      <w:lvlText w:val="%8."/>
+      <w:lvlJc w:val="left"/>
+      <w:pPr>
+        <w:tabs>
+          <w:tab w:val="num" w:pos="5760"/>
+        </w:tabs>
+        <w:ind w:left="5760" w:hanging="360"/>
+      </w:pPr>
+    </w:lvl>
+    <w:lvl w:ilvl="8" w:tentative="1">
+      <w:start w:val="1"/>
+      <w:numFmt w:val="decimal"/>
+      <w:lvlText w:val="%9."/>
+      <w:lvlJc w:val="left"/>
+      <w:pPr>
+        <w:tabs>
+          <w:tab w:val="num" w:pos="6480"/>
+        </w:tabs>
+        <w:ind w:left="6480" w:hanging="360"/>
+      </w:pPr>
+    </w:lvl>
+  </w:abstractNum>
+  <w:abstractNum w:abstractNumId="27" w15:restartNumberingAfterBreak="0">
     <w:nsid w:val="3B1C6D1A"/>
     <w:multiLevelType w:val="multilevel"/>
     <w:tmpl w:val="B36813B0"/>
@@ -43033,7 +44773,7 @@
       </w:pPr>
     </w:lvl>
   </w:abstractNum>
-  <w:abstractNum w:abstractNumId="26" w15:restartNumberingAfterBreak="0">
+  <w:abstractNum w:abstractNumId="28" w15:restartNumberingAfterBreak="0">
     <w:nsid w:val="3C98496F"/>
     <w:multiLevelType w:val="multilevel"/>
     <w:tmpl w:val="F4143C1A"/>
@@ -43146,7 +44886,7 @@
       </w:pPr>
     </w:lvl>
   </w:abstractNum>
-  <w:abstractNum w:abstractNumId="27" w15:restartNumberingAfterBreak="0">
+  <w:abstractNum w:abstractNumId="29" w15:restartNumberingAfterBreak="0">
     <w:nsid w:val="3DC57AAC"/>
     <w:multiLevelType w:val="multilevel"/>
     <w:tmpl w:val="F766C588"/>
@@ -43259,7 +44999,7 @@
       </w:pPr>
     </w:lvl>
   </w:abstractNum>
-  <w:abstractNum w:abstractNumId="28" w15:restartNumberingAfterBreak="0">
+  <w:abstractNum w:abstractNumId="30" w15:restartNumberingAfterBreak="0">
     <w:nsid w:val="3F416762"/>
     <w:multiLevelType w:val="multilevel"/>
     <w:tmpl w:val="ABBCFA22"/>
@@ -43372,7 +45112,7 @@
       </w:pPr>
     </w:lvl>
   </w:abstractNum>
-  <w:abstractNum w:abstractNumId="29" w15:restartNumberingAfterBreak="0">
+  <w:abstractNum w:abstractNumId="31" w15:restartNumberingAfterBreak="0">
     <w:nsid w:val="422F52A2"/>
     <w:multiLevelType w:val="multilevel"/>
     <w:tmpl w:val="A31E62D8"/>
@@ -43485,7 +45225,7 @@
       </w:pPr>
     </w:lvl>
   </w:abstractNum>
-  <w:abstractNum w:abstractNumId="30" w15:restartNumberingAfterBreak="0">
+  <w:abstractNum w:abstractNumId="32" w15:restartNumberingAfterBreak="0">
     <w:nsid w:val="44BE7FF0"/>
     <w:multiLevelType w:val="multilevel"/>
     <w:tmpl w:val="FFA0539E"/>
@@ -43598,7 +45338,7 @@
       </w:pPr>
     </w:lvl>
   </w:abstractNum>
-  <w:abstractNum w:abstractNumId="31" w15:restartNumberingAfterBreak="0">
+  <w:abstractNum w:abstractNumId="33" w15:restartNumberingAfterBreak="0">
     <w:nsid w:val="455A541B"/>
     <w:multiLevelType w:val="multilevel"/>
     <w:tmpl w:val="9200B002"/>
@@ -43711,7 +45451,7 @@
       </w:pPr>
     </w:lvl>
   </w:abstractNum>
-  <w:abstractNum w:abstractNumId="32" w15:restartNumberingAfterBreak="0">
+  <w:abstractNum w:abstractNumId="34" w15:restartNumberingAfterBreak="0">
     <w:nsid w:val="46F13DA8"/>
     <w:multiLevelType w:val="multilevel"/>
     <w:tmpl w:val="3A38FD92"/>
@@ -43824,7 +45564,7 @@
       </w:pPr>
     </w:lvl>
   </w:abstractNum>
-  <w:abstractNum w:abstractNumId="33" w15:restartNumberingAfterBreak="0">
+  <w:abstractNum w:abstractNumId="35" w15:restartNumberingAfterBreak="0">
     <w:nsid w:val="482E46B3"/>
     <w:multiLevelType w:val="multilevel"/>
     <w:tmpl w:val="ECE4B01C"/>
@@ -43937,7 +45677,7 @@
       </w:pPr>
     </w:lvl>
   </w:abstractNum>
-  <w:abstractNum w:abstractNumId="34" w15:restartNumberingAfterBreak="0">
+  <w:abstractNum w:abstractNumId="36" w15:restartNumberingAfterBreak="0">
     <w:nsid w:val="491C7E39"/>
     <w:multiLevelType w:val="multilevel"/>
     <w:tmpl w:val="59B4A6DA"/>
@@ -44050,7 +45790,7 @@
       </w:pPr>
     </w:lvl>
   </w:abstractNum>
-  <w:abstractNum w:abstractNumId="35" w15:restartNumberingAfterBreak="0">
+  <w:abstractNum w:abstractNumId="37" w15:restartNumberingAfterBreak="0">
     <w:nsid w:val="4B0A0EB0"/>
     <w:multiLevelType w:val="multilevel"/>
     <w:tmpl w:val="4D202010"/>
@@ -44163,7 +45903,7 @@
       </w:pPr>
     </w:lvl>
   </w:abstractNum>
-  <w:abstractNum w:abstractNumId="36" w15:restartNumberingAfterBreak="0">
+  <w:abstractNum w:abstractNumId="38" w15:restartNumberingAfterBreak="0">
     <w:nsid w:val="4B4D0543"/>
     <w:multiLevelType w:val="multilevel"/>
     <w:tmpl w:val="154C5DCA"/>
@@ -44276,7 +46016,7 @@
       </w:pPr>
     </w:lvl>
   </w:abstractNum>
-  <w:abstractNum w:abstractNumId="37" w15:restartNumberingAfterBreak="0">
+  <w:abstractNum w:abstractNumId="39" w15:restartNumberingAfterBreak="0">
     <w:nsid w:val="4B972EA1"/>
     <w:multiLevelType w:val="multilevel"/>
     <w:tmpl w:val="4AB8016E"/>
@@ -44389,7 +46129,7 @@
       </w:pPr>
     </w:lvl>
   </w:abstractNum>
-  <w:abstractNum w:abstractNumId="38" w15:restartNumberingAfterBreak="0">
+  <w:abstractNum w:abstractNumId="40" w15:restartNumberingAfterBreak="0">
     <w:nsid w:val="4B9E4029"/>
     <w:multiLevelType w:val="multilevel"/>
     <w:tmpl w:val="47D052A2"/>
@@ -44502,7 +46242,7 @@
       </w:pPr>
     </w:lvl>
   </w:abstractNum>
-  <w:abstractNum w:abstractNumId="39" w15:restartNumberingAfterBreak="0">
+  <w:abstractNum w:abstractNumId="41" w15:restartNumberingAfterBreak="0">
     <w:nsid w:val="4CEB0A6F"/>
     <w:multiLevelType w:val="multilevel"/>
     <w:tmpl w:val="E390882A"/>
@@ -44615,7 +46355,7 @@
       </w:pPr>
     </w:lvl>
   </w:abstractNum>
-  <w:abstractNum w:abstractNumId="40" w15:restartNumberingAfterBreak="0">
+  <w:abstractNum w:abstractNumId="42" w15:restartNumberingAfterBreak="0">
     <w:nsid w:val="4EAA0645"/>
     <w:multiLevelType w:val="multilevel"/>
     <w:tmpl w:val="4E8A6D8C"/>
@@ -44728,7 +46468,7 @@
       </w:pPr>
     </w:lvl>
   </w:abstractNum>
-  <w:abstractNum w:abstractNumId="41" w15:restartNumberingAfterBreak="0">
+  <w:abstractNum w:abstractNumId="43" w15:restartNumberingAfterBreak="0">
     <w:nsid w:val="504E07B0"/>
     <w:multiLevelType w:val="multilevel"/>
     <w:tmpl w:val="2A2E86A8"/>
@@ -44841,7 +46581,7 @@
       </w:pPr>
     </w:lvl>
   </w:abstractNum>
-  <w:abstractNum w:abstractNumId="42" w15:restartNumberingAfterBreak="0">
+  <w:abstractNum w:abstractNumId="44" w15:restartNumberingAfterBreak="0">
     <w:nsid w:val="50B60B21"/>
     <w:multiLevelType w:val="multilevel"/>
     <w:tmpl w:val="653AE7C0"/>
@@ -44954,7 +46694,7 @@
       </w:pPr>
     </w:lvl>
   </w:abstractNum>
-  <w:abstractNum w:abstractNumId="43" w15:restartNumberingAfterBreak="0">
+  <w:abstractNum w:abstractNumId="45" w15:restartNumberingAfterBreak="0">
     <w:nsid w:val="51562212"/>
     <w:multiLevelType w:val="multilevel"/>
     <w:tmpl w:val="ADF06DC4"/>
@@ -45067,7 +46807,7 @@
       </w:pPr>
     </w:lvl>
   </w:abstractNum>
-  <w:abstractNum w:abstractNumId="44" w15:restartNumberingAfterBreak="0">
+  <w:abstractNum w:abstractNumId="46" w15:restartNumberingAfterBreak="0">
     <w:nsid w:val="5324545E"/>
     <w:multiLevelType w:val="multilevel"/>
     <w:tmpl w:val="D8409CCC"/>
@@ -45180,7 +46920,7 @@
       </w:pPr>
     </w:lvl>
   </w:abstractNum>
-  <w:abstractNum w:abstractNumId="45" w15:restartNumberingAfterBreak="0">
+  <w:abstractNum w:abstractNumId="47" w15:restartNumberingAfterBreak="0">
     <w:nsid w:val="57A769ED"/>
     <w:multiLevelType w:val="multilevel"/>
     <w:tmpl w:val="F5045E58"/>
@@ -45293,7 +47033,7 @@
       </w:pPr>
     </w:lvl>
   </w:abstractNum>
-  <w:abstractNum w:abstractNumId="46" w15:restartNumberingAfterBreak="0">
+  <w:abstractNum w:abstractNumId="48" w15:restartNumberingAfterBreak="0">
     <w:nsid w:val="58CF5828"/>
     <w:multiLevelType w:val="multilevel"/>
     <w:tmpl w:val="8FAA16FC"/>
@@ -45406,7 +47146,7 @@
       </w:pPr>
     </w:lvl>
   </w:abstractNum>
-  <w:abstractNum w:abstractNumId="47" w15:restartNumberingAfterBreak="0">
+  <w:abstractNum w:abstractNumId="49" w15:restartNumberingAfterBreak="0">
     <w:nsid w:val="5DE90274"/>
     <w:multiLevelType w:val="multilevel"/>
     <w:tmpl w:val="859E967A"/>
@@ -45519,7 +47259,7 @@
       </w:pPr>
     </w:lvl>
   </w:abstractNum>
-  <w:abstractNum w:abstractNumId="48" w15:restartNumberingAfterBreak="0">
+  <w:abstractNum w:abstractNumId="50" w15:restartNumberingAfterBreak="0">
     <w:nsid w:val="5F964286"/>
     <w:multiLevelType w:val="multilevel"/>
     <w:tmpl w:val="B1B87D2E"/>
@@ -45632,7 +47372,7 @@
       </w:pPr>
     </w:lvl>
   </w:abstractNum>
-  <w:abstractNum w:abstractNumId="49" w15:restartNumberingAfterBreak="0">
+  <w:abstractNum w:abstractNumId="51" w15:restartNumberingAfterBreak="0">
     <w:nsid w:val="62DF491F"/>
     <w:multiLevelType w:val="multilevel"/>
     <w:tmpl w:val="D996CA9E"/>
@@ -45745,7 +47485,7 @@
       </w:pPr>
     </w:lvl>
   </w:abstractNum>
-  <w:abstractNum w:abstractNumId="50" w15:restartNumberingAfterBreak="0">
+  <w:abstractNum w:abstractNumId="52" w15:restartNumberingAfterBreak="0">
     <w:nsid w:val="674635AB"/>
     <w:multiLevelType w:val="multilevel"/>
     <w:tmpl w:val="1B169D4E"/>
@@ -45858,7 +47598,120 @@
       </w:pPr>
     </w:lvl>
   </w:abstractNum>
-  <w:abstractNum w:abstractNumId="51" w15:restartNumberingAfterBreak="0">
+  <w:abstractNum w:abstractNumId="53" w15:restartNumberingAfterBreak="0">
+    <w:nsid w:val="69FC2FCF"/>
+    <w:multiLevelType w:val="multilevel"/>
+    <w:tmpl w:val="B7A6EF2C"/>
+    <w:lvl w:ilvl="0">
+      <w:start w:val="1"/>
+      <w:numFmt w:val="decimal"/>
+      <w:lvlText w:val="%1."/>
+      <w:lvlJc w:val="left"/>
+      <w:pPr>
+        <w:tabs>
+          <w:tab w:val="num" w:pos="720"/>
+        </w:tabs>
+        <w:ind w:left="720" w:hanging="360"/>
+      </w:pPr>
+    </w:lvl>
+    <w:lvl w:ilvl="1" w:tentative="1">
+      <w:start w:val="1"/>
+      <w:numFmt w:val="decimal"/>
+      <w:lvlText w:val="%2."/>
+      <w:lvlJc w:val="left"/>
+      <w:pPr>
+        <w:tabs>
+          <w:tab w:val="num" w:pos="1440"/>
+        </w:tabs>
+        <w:ind w:left="1440" w:hanging="360"/>
+      </w:pPr>
+    </w:lvl>
+    <w:lvl w:ilvl="2" w:tentative="1">
+      <w:start w:val="1"/>
+      <w:numFmt w:val="decimal"/>
+      <w:lvlText w:val="%3."/>
+      <w:lvlJc w:val="left"/>
+      <w:pPr>
+        <w:tabs>
+          <w:tab w:val="num" w:pos="2160"/>
+        </w:tabs>
+        <w:ind w:left="2160" w:hanging="360"/>
+      </w:pPr>
+    </w:lvl>
+    <w:lvl w:ilvl="3" w:tentative="1">
+      <w:start w:val="1"/>
+      <w:numFmt w:val="decimal"/>
+      <w:lvlText w:val="%4."/>
+      <w:lvlJc w:val="left"/>
+      <w:pPr>
+        <w:tabs>
+          <w:tab w:val="num" w:pos="2880"/>
+        </w:tabs>
+        <w:ind w:left="2880" w:hanging="360"/>
+      </w:pPr>
+    </w:lvl>
+    <w:lvl w:ilvl="4" w:tentative="1">
+      <w:start w:val="1"/>
+      <w:numFmt w:val="decimal"/>
+      <w:lvlText w:val="%5."/>
+      <w:lvlJc w:val="left"/>
+      <w:pPr>
+        <w:tabs>
+          <w:tab w:val="num" w:pos="3600"/>
+        </w:tabs>
+        <w:ind w:left="3600" w:hanging="360"/>
+      </w:pPr>
+    </w:lvl>
+    <w:lvl w:ilvl="5" w:tentative="1">
+      <w:start w:val="1"/>
+      <w:numFmt w:val="decimal"/>
+      <w:lvlText w:val="%6."/>
+      <w:lvlJc w:val="left"/>
+      <w:pPr>
+        <w:tabs>
+          <w:tab w:val="num" w:pos="4320"/>
+        </w:tabs>
+        <w:ind w:left="4320" w:hanging="360"/>
+      </w:pPr>
+    </w:lvl>
+    <w:lvl w:ilvl="6" w:tentative="1">
+      <w:start w:val="1"/>
+      <w:numFmt w:val="decimal"/>
+      <w:lvlText w:val="%7."/>
+      <w:lvlJc w:val="left"/>
+      <w:pPr>
+        <w:tabs>
+          <w:tab w:val="num" w:pos="5040"/>
+        </w:tabs>
+        <w:ind w:left="5040" w:hanging="360"/>
+      </w:pPr>
+    </w:lvl>
+    <w:lvl w:ilvl="7" w:tentative="1">
+      <w:start w:val="1"/>
+      <w:numFmt w:val="decimal"/>
+      <w:lvlText w:val="%8."/>
+      <w:lvlJc w:val="left"/>
+      <w:pPr>
+        <w:tabs>
+          <w:tab w:val="num" w:pos="5760"/>
+        </w:tabs>
+        <w:ind w:left="5760" w:hanging="360"/>
+      </w:pPr>
+    </w:lvl>
+    <w:lvl w:ilvl="8" w:tentative="1">
+      <w:start w:val="1"/>
+      <w:numFmt w:val="decimal"/>
+      <w:lvlText w:val="%9."/>
+      <w:lvlJc w:val="left"/>
+      <w:pPr>
+        <w:tabs>
+          <w:tab w:val="num" w:pos="6480"/>
+        </w:tabs>
+        <w:ind w:left="6480" w:hanging="360"/>
+      </w:pPr>
+    </w:lvl>
+  </w:abstractNum>
+  <w:abstractNum w:abstractNumId="54" w15:restartNumberingAfterBreak="0">
     <w:nsid w:val="6B795BFE"/>
     <w:multiLevelType w:val="multilevel"/>
     <w:tmpl w:val="CF9C3DE4"/>
@@ -45971,7 +47824,7 @@
       </w:pPr>
     </w:lvl>
   </w:abstractNum>
-  <w:abstractNum w:abstractNumId="52" w15:restartNumberingAfterBreak="0">
+  <w:abstractNum w:abstractNumId="55" w15:restartNumberingAfterBreak="0">
     <w:nsid w:val="6E8E0085"/>
     <w:multiLevelType w:val="multilevel"/>
     <w:tmpl w:val="48ECE0CE"/>
@@ -46084,7 +47937,7 @@
       </w:pPr>
     </w:lvl>
   </w:abstractNum>
-  <w:abstractNum w:abstractNumId="53" w15:restartNumberingAfterBreak="0">
+  <w:abstractNum w:abstractNumId="56" w15:restartNumberingAfterBreak="0">
     <w:nsid w:val="7127447F"/>
     <w:multiLevelType w:val="multilevel"/>
     <w:tmpl w:val="DD268844"/>
@@ -46197,7 +48050,7 @@
       </w:pPr>
     </w:lvl>
   </w:abstractNum>
-  <w:abstractNum w:abstractNumId="54" w15:restartNumberingAfterBreak="0">
+  <w:abstractNum w:abstractNumId="57" w15:restartNumberingAfterBreak="0">
     <w:nsid w:val="74EB3B10"/>
     <w:multiLevelType w:val="multilevel"/>
     <w:tmpl w:val="0FF8F6BE"/>
@@ -46310,7 +48163,7 @@
       </w:pPr>
     </w:lvl>
   </w:abstractNum>
-  <w:abstractNum w:abstractNumId="55" w15:restartNumberingAfterBreak="0">
+  <w:abstractNum w:abstractNumId="58" w15:restartNumberingAfterBreak="0">
     <w:nsid w:val="7AE85938"/>
     <w:multiLevelType w:val="multilevel"/>
     <w:tmpl w:val="24EA9918"/>
@@ -46423,7 +48276,7 @@
       </w:pPr>
     </w:lvl>
   </w:abstractNum>
-  <w:abstractNum w:abstractNumId="56" w15:restartNumberingAfterBreak="0">
+  <w:abstractNum w:abstractNumId="59" w15:restartNumberingAfterBreak="0">
     <w:nsid w:val="7B3B4BE0"/>
     <w:multiLevelType w:val="multilevel"/>
     <w:tmpl w:val="09EE52B0"/>
@@ -46536,7 +48389,7 @@
       </w:pPr>
     </w:lvl>
   </w:abstractNum>
-  <w:abstractNum w:abstractNumId="57" w15:restartNumberingAfterBreak="0">
+  <w:abstractNum w:abstractNumId="60" w15:restartNumberingAfterBreak="0">
     <w:nsid w:val="7C676006"/>
     <w:multiLevelType w:val="hybridMultilevel"/>
     <w:tmpl w:val="31889446"/>
@@ -46622,7 +48475,7 @@
       </w:pPr>
     </w:lvl>
   </w:abstractNum>
-  <w:abstractNum w:abstractNumId="58" w15:restartNumberingAfterBreak="0">
+  <w:abstractNum w:abstractNumId="61" w15:restartNumberingAfterBreak="0">
     <w:nsid w:val="7F5E11EF"/>
     <w:multiLevelType w:val="multilevel"/>
     <w:tmpl w:val="77A0A784"/>
@@ -46735,7 +48588,7 @@
       </w:pPr>
     </w:lvl>
   </w:abstractNum>
-  <w:abstractNum w:abstractNumId="59" w15:restartNumberingAfterBreak="0">
+  <w:abstractNum w:abstractNumId="62" w15:restartNumberingAfterBreak="0">
     <w:nsid w:val="7F65195B"/>
     <w:multiLevelType w:val="multilevel"/>
     <w:tmpl w:val="FE48A89A"/>
@@ -46849,10 +48702,10 @@
     </w:lvl>
   </w:abstractNum>
   <w:num w:numId="1">
-    <w:abstractNumId w:val="32"/>
+    <w:abstractNumId w:val="34"/>
   </w:num>
   <w:num w:numId="2">
-    <w:abstractNumId w:val="38"/>
+    <w:abstractNumId w:val="40"/>
     <w:lvlOverride w:ilvl="0">
       <w:lvl w:ilvl="0">
         <w:numFmt w:val="decimal"/>
@@ -46862,7 +48715,7 @@
     </w:lvlOverride>
   </w:num>
   <w:num w:numId="3">
-    <w:abstractNumId w:val="20"/>
+    <w:abstractNumId w:val="21"/>
     <w:lvlOverride w:ilvl="0">
       <w:lvl w:ilvl="0">
         <w:numFmt w:val="decimal"/>
@@ -46872,7 +48725,7 @@
     </w:lvlOverride>
   </w:num>
   <w:num w:numId="4">
-    <w:abstractNumId w:val="16"/>
+    <w:abstractNumId w:val="17"/>
     <w:lvlOverride w:ilvl="0">
       <w:lvl w:ilvl="0">
         <w:numFmt w:val="decimal"/>
@@ -46882,7 +48735,7 @@
     </w:lvlOverride>
   </w:num>
   <w:num w:numId="5">
-    <w:abstractNumId w:val="58"/>
+    <w:abstractNumId w:val="61"/>
     <w:lvlOverride w:ilvl="0">
       <w:lvl w:ilvl="0">
         <w:numFmt w:val="decimal"/>
@@ -46892,6 +48745,42 @@
     </w:lvlOverride>
   </w:num>
   <w:num w:numId="6">
+    <w:abstractNumId w:val="9"/>
+    <w:lvlOverride w:ilvl="0">
+      <w:lvl w:ilvl="0">
+        <w:numFmt w:val="decimal"/>
+        <w:lvlText w:val="%1."/>
+        <w:lvlJc w:val="left"/>
+      </w:lvl>
+    </w:lvlOverride>
+  </w:num>
+  <w:num w:numId="7">
+    <w:abstractNumId w:val="51"/>
+  </w:num>
+  <w:num w:numId="8">
+    <w:abstractNumId w:val="37"/>
+    <w:lvlOverride w:ilvl="0">
+      <w:lvl w:ilvl="0">
+        <w:numFmt w:val="decimal"/>
+        <w:lvlText w:val="%1."/>
+        <w:lvlJc w:val="left"/>
+      </w:lvl>
+    </w:lvlOverride>
+  </w:num>
+  <w:num w:numId="9">
+    <w:abstractNumId w:val="35"/>
+    <w:lvlOverride w:ilvl="0">
+      <w:lvl w:ilvl="0">
+        <w:numFmt w:val="decimal"/>
+        <w:lvlText w:val="%1."/>
+        <w:lvlJc w:val="left"/>
+      </w:lvl>
+    </w:lvlOverride>
+  </w:num>
+  <w:num w:numId="10">
+    <w:abstractNumId w:val="20"/>
+  </w:num>
+  <w:num w:numId="11">
     <w:abstractNumId w:val="8"/>
     <w:lvlOverride w:ilvl="0">
       <w:lvl w:ilvl="0">
@@ -46901,44 +48790,8 @@
       </w:lvl>
     </w:lvlOverride>
   </w:num>
-  <w:num w:numId="7">
-    <w:abstractNumId w:val="49"/>
-  </w:num>
-  <w:num w:numId="8">
-    <w:abstractNumId w:val="35"/>
-    <w:lvlOverride w:ilvl="0">
-      <w:lvl w:ilvl="0">
-        <w:numFmt w:val="decimal"/>
-        <w:lvlText w:val="%1."/>
-        <w:lvlJc w:val="left"/>
-      </w:lvl>
-    </w:lvlOverride>
-  </w:num>
-  <w:num w:numId="9">
-    <w:abstractNumId w:val="33"/>
-    <w:lvlOverride w:ilvl="0">
-      <w:lvl w:ilvl="0">
-        <w:numFmt w:val="decimal"/>
-        <w:lvlText w:val="%1."/>
-        <w:lvlJc w:val="left"/>
-      </w:lvl>
-    </w:lvlOverride>
-  </w:num>
-  <w:num w:numId="10">
-    <w:abstractNumId w:val="19"/>
-  </w:num>
-  <w:num w:numId="11">
-    <w:abstractNumId w:val="7"/>
-    <w:lvlOverride w:ilvl="0">
-      <w:lvl w:ilvl="0">
-        <w:numFmt w:val="decimal"/>
-        <w:lvlText w:val="%1."/>
-        <w:lvlJc w:val="left"/>
-      </w:lvl>
-    </w:lvlOverride>
-  </w:num>
   <w:num w:numId="12">
-    <w:abstractNumId w:val="39"/>
+    <w:abstractNumId w:val="41"/>
     <w:lvlOverride w:ilvl="0">
       <w:lvl w:ilvl="0">
         <w:numFmt w:val="decimal"/>
@@ -46948,7 +48801,7 @@
     </w:lvlOverride>
   </w:num>
   <w:num w:numId="13">
-    <w:abstractNumId w:val="13"/>
+    <w:abstractNumId w:val="14"/>
     <w:lvlOverride w:ilvl="0">
       <w:lvl w:ilvl="0">
         <w:numFmt w:val="decimal"/>
@@ -46958,7 +48811,7 @@
     </w:lvlOverride>
   </w:num>
   <w:num w:numId="14">
-    <w:abstractNumId w:val="56"/>
+    <w:abstractNumId w:val="59"/>
     <w:lvlOverride w:ilvl="0">
       <w:lvl w:ilvl="0">
         <w:numFmt w:val="decimal"/>
@@ -46968,7 +48821,7 @@
     </w:lvlOverride>
   </w:num>
   <w:num w:numId="15">
-    <w:abstractNumId w:val="30"/>
+    <w:abstractNumId w:val="32"/>
     <w:lvlOverride w:ilvl="0">
       <w:lvl w:ilvl="0">
         <w:numFmt w:val="decimal"/>
@@ -46978,7 +48831,7 @@
     </w:lvlOverride>
   </w:num>
   <w:num w:numId="16">
-    <w:abstractNumId w:val="15"/>
+    <w:abstractNumId w:val="16"/>
     <w:lvlOverride w:ilvl="0">
       <w:lvl w:ilvl="0">
         <w:numFmt w:val="decimal"/>
@@ -47008,7 +48861,7 @@
     </w:lvlOverride>
   </w:num>
   <w:num w:numId="19">
-    <w:abstractNumId w:val="44"/>
+    <w:abstractNumId w:val="46"/>
     <w:lvlOverride w:ilvl="0">
       <w:lvl w:ilvl="0">
         <w:numFmt w:val="decimal"/>
@@ -47018,7 +48871,7 @@
     </w:lvlOverride>
   </w:num>
   <w:num w:numId="20">
-    <w:abstractNumId w:val="46"/>
+    <w:abstractNumId w:val="48"/>
     <w:lvlOverride w:ilvl="0">
       <w:lvl w:ilvl="0">
         <w:numFmt w:val="decimal"/>
@@ -47038,7 +48891,7 @@
     </w:lvlOverride>
   </w:num>
   <w:num w:numId="22">
-    <w:abstractNumId w:val="43"/>
+    <w:abstractNumId w:val="45"/>
     <w:lvlOverride w:ilvl="0">
       <w:lvl w:ilvl="0">
         <w:numFmt w:val="decimal"/>
@@ -47048,7 +48901,7 @@
     </w:lvlOverride>
   </w:num>
   <w:num w:numId="23">
-    <w:abstractNumId w:val="24"/>
+    <w:abstractNumId w:val="25"/>
     <w:lvlOverride w:ilvl="0">
       <w:lvl w:ilvl="0">
         <w:numFmt w:val="decimal"/>
@@ -47058,7 +48911,7 @@
     </w:lvlOverride>
   </w:num>
   <w:num w:numId="24">
-    <w:abstractNumId w:val="52"/>
+    <w:abstractNumId w:val="55"/>
     <w:lvlOverride w:ilvl="0">
       <w:lvl w:ilvl="0">
         <w:numFmt w:val="decimal"/>
@@ -47068,7 +48921,7 @@
     </w:lvlOverride>
   </w:num>
   <w:num w:numId="25">
-    <w:abstractNumId w:val="51"/>
+    <w:abstractNumId w:val="54"/>
     <w:lvlOverride w:ilvl="0">
       <w:lvl w:ilvl="0">
         <w:numFmt w:val="decimal"/>
@@ -47078,7 +48931,7 @@
     </w:lvlOverride>
   </w:num>
   <w:num w:numId="26">
-    <w:abstractNumId w:val="45"/>
+    <w:abstractNumId w:val="47"/>
     <w:lvlOverride w:ilvl="0">
       <w:lvl w:ilvl="0">
         <w:numFmt w:val="decimal"/>
@@ -47088,7 +48941,7 @@
     </w:lvlOverride>
   </w:num>
   <w:num w:numId="27">
-    <w:abstractNumId w:val="54"/>
+    <w:abstractNumId w:val="57"/>
     <w:lvlOverride w:ilvl="0">
       <w:lvl w:ilvl="0">
         <w:numFmt w:val="decimal"/>
@@ -47098,6 +48951,29 @@
     </w:lvlOverride>
   </w:num>
   <w:num w:numId="28">
+    <w:abstractNumId w:val="38"/>
+    <w:lvlOverride w:ilvl="0">
+      <w:lvl w:ilvl="0">
+        <w:numFmt w:val="decimal"/>
+        <w:lvlText w:val="%1."/>
+        <w:lvlJc w:val="left"/>
+      </w:lvl>
+    </w:lvlOverride>
+  </w:num>
+  <w:num w:numId="29">
+    <w:abstractNumId w:val="28"/>
+    <w:lvlOverride w:ilvl="0">
+      <w:lvl w:ilvl="0">
+        <w:numFmt w:val="decimal"/>
+        <w:lvlText w:val="%1."/>
+        <w:lvlJc w:val="left"/>
+      </w:lvl>
+    </w:lvlOverride>
+  </w:num>
+  <w:num w:numId="30">
+    <w:abstractNumId w:val="58"/>
+  </w:num>
+  <w:num w:numId="31">
     <w:abstractNumId w:val="36"/>
     <w:lvlOverride w:ilvl="0">
       <w:lvl w:ilvl="0">
@@ -47107,31 +48983,8 @@
       </w:lvl>
     </w:lvlOverride>
   </w:num>
-  <w:num w:numId="29">
-    <w:abstractNumId w:val="26"/>
-    <w:lvlOverride w:ilvl="0">
-      <w:lvl w:ilvl="0">
-        <w:numFmt w:val="decimal"/>
-        <w:lvlText w:val="%1."/>
-        <w:lvlJc w:val="left"/>
-      </w:lvl>
-    </w:lvlOverride>
-  </w:num>
-  <w:num w:numId="30">
-    <w:abstractNumId w:val="55"/>
-  </w:num>
-  <w:num w:numId="31">
-    <w:abstractNumId w:val="34"/>
-    <w:lvlOverride w:ilvl="0">
-      <w:lvl w:ilvl="0">
-        <w:numFmt w:val="decimal"/>
-        <w:lvlText w:val="%1."/>
-        <w:lvlJc w:val="left"/>
-      </w:lvl>
-    </w:lvlOverride>
-  </w:num>
   <w:num w:numId="32">
-    <w:abstractNumId w:val="37"/>
+    <w:abstractNumId w:val="39"/>
     <w:lvlOverride w:ilvl="0">
       <w:lvl w:ilvl="0">
         <w:numFmt w:val="decimal"/>
@@ -47141,7 +48994,7 @@
     </w:lvlOverride>
   </w:num>
   <w:num w:numId="33">
-    <w:abstractNumId w:val="18"/>
+    <w:abstractNumId w:val="19"/>
     <w:lvlOverride w:ilvl="0">
       <w:lvl w:ilvl="0">
         <w:numFmt w:val="decimal"/>
@@ -47151,7 +49004,7 @@
     </w:lvlOverride>
   </w:num>
   <w:num w:numId="34">
-    <w:abstractNumId w:val="22"/>
+    <w:abstractNumId w:val="23"/>
     <w:lvlOverride w:ilvl="0">
       <w:lvl w:ilvl="0">
         <w:numFmt w:val="decimal"/>
@@ -47171,7 +49024,7 @@
     </w:lvlOverride>
   </w:num>
   <w:num w:numId="36">
-    <w:abstractNumId w:val="48"/>
+    <w:abstractNumId w:val="50"/>
     <w:lvlOverride w:ilvl="0">
       <w:lvl w:ilvl="0">
         <w:numFmt w:val="decimal"/>
@@ -47181,10 +49034,10 @@
     </w:lvlOverride>
   </w:num>
   <w:num w:numId="37">
-    <w:abstractNumId w:val="42"/>
+    <w:abstractNumId w:val="44"/>
   </w:num>
   <w:num w:numId="38">
-    <w:abstractNumId w:val="25"/>
+    <w:abstractNumId w:val="27"/>
     <w:lvlOverride w:ilvl="0">
       <w:lvl w:ilvl="0">
         <w:numFmt w:val="decimal"/>
@@ -47194,7 +49047,7 @@
     </w:lvlOverride>
   </w:num>
   <w:num w:numId="39">
-    <w:abstractNumId w:val="29"/>
+    <w:abstractNumId w:val="31"/>
     <w:lvlOverride w:ilvl="0">
       <w:lvl w:ilvl="0">
         <w:numFmt w:val="decimal"/>
@@ -47204,7 +49057,7 @@
     </w:lvlOverride>
   </w:num>
   <w:num w:numId="40">
-    <w:abstractNumId w:val="21"/>
+    <w:abstractNumId w:val="22"/>
     <w:lvlOverride w:ilvl="0">
       <w:lvl w:ilvl="0">
         <w:numFmt w:val="decimal"/>
@@ -47214,7 +49067,7 @@
     </w:lvlOverride>
   </w:num>
   <w:num w:numId="41">
-    <w:abstractNumId w:val="31"/>
+    <w:abstractNumId w:val="33"/>
     <w:lvlOverride w:ilvl="0">
       <w:lvl w:ilvl="0">
         <w:numFmt w:val="decimal"/>
@@ -47224,10 +49077,10 @@
     </w:lvlOverride>
   </w:num>
   <w:num w:numId="42">
-    <w:abstractNumId w:val="59"/>
+    <w:abstractNumId w:val="62"/>
   </w:num>
   <w:num w:numId="43">
-    <w:abstractNumId w:val="40"/>
+    <w:abstractNumId w:val="42"/>
     <w:lvlOverride w:ilvl="0">
       <w:lvl w:ilvl="0">
         <w:numFmt w:val="decimal"/>
@@ -47237,7 +49090,7 @@
     </w:lvlOverride>
   </w:num>
   <w:num w:numId="44">
-    <w:abstractNumId w:val="12"/>
+    <w:abstractNumId w:val="13"/>
     <w:lvlOverride w:ilvl="0">
       <w:lvl w:ilvl="0">
         <w:numFmt w:val="decimal"/>
@@ -47247,7 +49100,7 @@
     </w:lvlOverride>
   </w:num>
   <w:num w:numId="45">
-    <w:abstractNumId w:val="14"/>
+    <w:abstractNumId w:val="15"/>
     <w:lvlOverride w:ilvl="0">
       <w:lvl w:ilvl="0">
         <w:numFmt w:val="decimal"/>
@@ -47257,7 +49110,7 @@
     </w:lvlOverride>
   </w:num>
   <w:num w:numId="46">
-    <w:abstractNumId w:val="11"/>
+    <w:abstractNumId w:val="12"/>
     <w:lvlOverride w:ilvl="0">
       <w:lvl w:ilvl="0">
         <w:numFmt w:val="decimal"/>
@@ -47277,7 +49130,7 @@
     </w:lvlOverride>
   </w:num>
   <w:num w:numId="48">
-    <w:abstractNumId w:val="47"/>
+    <w:abstractNumId w:val="49"/>
     <w:lvlOverride w:ilvl="0">
       <w:lvl w:ilvl="0">
         <w:numFmt w:val="decimal"/>
@@ -47287,10 +49140,10 @@
     </w:lvlOverride>
   </w:num>
   <w:num w:numId="49">
-    <w:abstractNumId w:val="17"/>
+    <w:abstractNumId w:val="18"/>
   </w:num>
   <w:num w:numId="50">
-    <w:abstractNumId w:val="50"/>
+    <w:abstractNumId w:val="52"/>
     <w:lvlOverride w:ilvl="0">
       <w:lvl w:ilvl="0">
         <w:numFmt w:val="decimal"/>
@@ -47300,7 +49153,7 @@
     </w:lvlOverride>
   </w:num>
   <w:num w:numId="51">
-    <w:abstractNumId w:val="10"/>
+    <w:abstractNumId w:val="11"/>
     <w:lvlOverride w:ilvl="0">
       <w:lvl w:ilvl="0">
         <w:numFmt w:val="decimal"/>
@@ -47310,10 +49163,10 @@
     </w:lvlOverride>
   </w:num>
   <w:num w:numId="52">
-    <w:abstractNumId w:val="28"/>
+    <w:abstractNumId w:val="30"/>
   </w:num>
   <w:num w:numId="53">
-    <w:abstractNumId w:val="23"/>
+    <w:abstractNumId w:val="24"/>
     <w:lvlOverride w:ilvl="0">
       <w:lvl w:ilvl="0">
         <w:numFmt w:val="decimal"/>
@@ -47323,7 +49176,7 @@
     </w:lvlOverride>
   </w:num>
   <w:num w:numId="54">
-    <w:abstractNumId w:val="27"/>
+    <w:abstractNumId w:val="29"/>
     <w:lvlOverride w:ilvl="0">
       <w:lvl w:ilvl="0">
         <w:numFmt w:val="decimal"/>
@@ -47333,7 +49186,7 @@
     </w:lvlOverride>
   </w:num>
   <w:num w:numId="55">
-    <w:abstractNumId w:val="41"/>
+    <w:abstractNumId w:val="43"/>
     <w:lvlOverride w:ilvl="0">
       <w:lvl w:ilvl="0">
         <w:numFmt w:val="decimal"/>
@@ -47346,7 +49199,7 @@
     <w:abstractNumId w:val="1"/>
   </w:num>
   <w:num w:numId="57">
-    <w:abstractNumId w:val="53"/>
+    <w:abstractNumId w:val="56"/>
     <w:lvlOverride w:ilvl="0">
       <w:lvl w:ilvl="0">
         <w:numFmt w:val="decimal"/>
@@ -47366,10 +49219,26 @@
     </w:lvlOverride>
   </w:num>
   <w:num w:numId="59">
-    <w:abstractNumId w:val="57"/>
+    <w:abstractNumId w:val="60"/>
   </w:num>
   <w:num w:numId="60">
-    <w:abstractNumId w:val="9"/>
+    <w:abstractNumId w:val="10"/>
+  </w:num>
+  <w:num w:numId="61">
+    <w:abstractNumId w:val="26"/>
+  </w:num>
+  <w:num w:numId="62">
+    <w:abstractNumId w:val="53"/>
+  </w:num>
+  <w:num w:numId="63">
+    <w:abstractNumId w:val="7"/>
+    <w:lvlOverride w:ilvl="0">
+      <w:lvl w:ilvl="0">
+        <w:numFmt w:val="decimal"/>
+        <w:lvlText w:val="%1."/>
+        <w:lvlJc w:val="left"/>
+      </w:lvl>
+    </w:lvlOverride>
   </w:num>
   <w:numIdMacAtCleanup w:val="55"/>
 </w:numbering>

</xml_diff>